<commit_message>
report all done, except for 8
</commit_message>
<xml_diff>
--- a/TBMI26_assignments/TBMI26_Supervised_Report.docx
+++ b/TBMI26_assignments/TBMI26_Supervised_Report.docx
@@ -219,33 +219,31 @@
     <w:p>
       <w:pPr>
         <w:pStyle w:val="ListParagraph"/>
-        <w:rPr>
-          <w:lang w:val="en-US"/>
-        </w:rPr>
+        <w:rPr/>
       </w:pPr>
       <w:r>
         <w:rPr>
           <w:b w:val="false"/>
           <w:bCs w:val="false"/>
-        </w:rPr>
-      </w:r>
-    </w:p>
-    <w:p>
-      <w:pPr>
-        <w:pStyle w:val="ListParagraph"/>
-        <w:rPr>
-          <w:b w:val="false"/>
+          <w:lang w:val="en-US"/>
+        </w:rPr>
+        <w:t>The first data set is linearly separable, so a linear classifier (i.e. the one layered neural network) can correctly learn the pattern and classify it. The other datasets are no</w:t>
+      </w:r>
+      <w:r>
+        <w:rPr>
           <w:b w:val="false"/>
           <w:bCs w:val="false"/>
-        </w:rPr>
-      </w:pPr>
+          <w:lang w:val="en-US"/>
+        </w:rPr>
+        <w:t xml:space="preserve">t </w:t>
+      </w:r>
       <w:r>
         <w:rPr>
           <w:b w:val="false"/>
           <w:bCs w:val="false"/>
           <w:lang w:val="en-US"/>
         </w:rPr>
-        <w:t>The first data set is linearly separable, so a linear classifier (i.e. the one layered neural network) can correctly learn the pattern and clas</w:t>
+        <w:t>linear</w:t>
       </w:r>
       <w:r>
         <w:rPr>
@@ -253,7 +251,15 @@
           <w:bCs w:val="false"/>
           <w:lang w:val="en-US"/>
         </w:rPr>
-        <w:t>sify it. The other datasets are non-linear and needs non-linear classifiers to be able to classify it.</w:t>
+        <w:t>ly separable</w:t>
+      </w:r>
+      <w:r>
+        <w:rPr>
+          <w:b w:val="false"/>
+          <w:bCs w:val="false"/>
+          <w:lang w:val="en-US"/>
+        </w:rPr>
+        <w:t xml:space="preserve"> and needs non-linear classifiers to be able to classify it.</w:t>
       </w:r>
     </w:p>
     <w:p>
@@ -320,36 +326,15 @@
     <w:p>
       <w:pPr>
         <w:pStyle w:val="ListParagraph"/>
-        <w:rPr>
-          <w:b/>
-          <w:b/>
-          <w:lang w:val="en-US"/>
-        </w:rPr>
-      </w:pPr>
-      <w:r>
-        <w:rPr>
-          <w:b/>
-          <w:lang w:val="en-US"/>
-        </w:rPr>
-      </w:r>
-    </w:p>
-    <w:p>
-      <w:pPr>
-        <w:pStyle w:val="ListParagraph"/>
-        <w:rPr>
-          <w:b w:val="false"/>
+        <w:rPr/>
+      </w:pPr>
+      <w:r>
+        <w:rPr>
           <w:b w:val="false"/>
           <w:bCs w:val="false"/>
           <w:lang w:val="en-US"/>
         </w:rPr>
-      </w:pPr>
-      <w:r>
-        <w:rPr>
-          <w:b w:val="false"/>
-          <w:bCs w:val="false"/>
-          <w:lang w:val="en-US"/>
-        </w:rPr>
-        <w:t>You remove the noise and reduce problems with overfitting models.</w:t>
+        <w:t xml:space="preserve">The dimensionality is reduced, lowering the computational overhead. The noice sensitivity is also reduced. </w:t>
       </w:r>
     </w:p>
     <w:p>
@@ -392,36 +377,95 @@
     <w:p>
       <w:pPr>
         <w:pStyle w:val="ListParagraph"/>
-        <w:rPr>
-          <w:b w:val="false"/>
+        <w:rPr/>
+      </w:pPr>
+      <w:r>
+        <w:rPr>
           <w:b w:val="false"/>
           <w:bCs w:val="false"/>
           <w:lang w:val="en-US"/>
         </w:rPr>
-      </w:pPr>
+        <w:t xml:space="preserve">First a distance map </w:t>
+      </w:r>
       <w:r>
         <w:rPr>
           <w:b w:val="false"/>
           <w:bCs w:val="false"/>
           <w:lang w:val="en-US"/>
         </w:rPr>
-        <w:t>First we make a distance map for the features to be classified. Then we sort it to get the indices of the closest neighbours. Then we take the mode of the k nearest neighbours to get the labels.</w:t>
-      </w:r>
-    </w:p>
-    <w:p>
-      <w:pPr>
-        <w:pStyle w:val="ListParagraph"/>
-        <w:rPr>
-          <w:b/>
-          <w:b/>
-          <w:lang w:val="en-US"/>
-        </w:rPr>
-      </w:pPr>
-      <w:r>
-        <w:rPr>
-          <w:b/>
-          <w:lang w:val="en-US"/>
-        </w:rPr>
+        <w:t>was created for all data points to be classified to the training data</w:t>
+      </w:r>
+      <w:r>
+        <w:rPr>
+          <w:b w:val="false"/>
+          <w:bCs w:val="false"/>
+          <w:lang w:val="en-US"/>
+        </w:rPr>
+        <w:t xml:space="preserve">. </w:t>
+      </w:r>
+      <w:r>
+        <w:rPr>
+          <w:b w:val="false"/>
+          <w:bCs w:val="false"/>
+          <w:lang w:val="en-US"/>
+        </w:rPr>
+        <w:t>I</w:t>
+      </w:r>
+      <w:r>
+        <w:rPr>
+          <w:b w:val="false"/>
+          <w:bCs w:val="false"/>
+          <w:lang w:val="en-US"/>
+        </w:rPr>
+        <w:t xml:space="preserve">t </w:t>
+      </w:r>
+      <w:r>
+        <w:rPr>
+          <w:b w:val="false"/>
+          <w:bCs w:val="false"/>
+          <w:lang w:val="en-US"/>
+        </w:rPr>
+        <w:t xml:space="preserve">was then sorted </w:t>
+      </w:r>
+      <w:r>
+        <w:rPr>
+          <w:b w:val="false"/>
+          <w:bCs w:val="false"/>
+          <w:lang w:val="en-US"/>
+        </w:rPr>
+        <w:t>to get the indic</w:t>
+      </w:r>
+      <w:r>
+        <w:rPr>
+          <w:b w:val="false"/>
+          <w:bCs w:val="false"/>
+          <w:lang w:val="en-US"/>
+        </w:rPr>
+        <w:t>i</w:t>
+      </w:r>
+      <w:r>
+        <w:rPr>
+          <w:b w:val="false"/>
+          <w:bCs w:val="false"/>
+          <w:lang w:val="en-US"/>
+        </w:rPr>
+        <w:t xml:space="preserve">es of the closest neighbours. </w:t>
+      </w:r>
+      <w:r>
+        <w:rPr>
+          <w:b w:val="false"/>
+          <w:bCs w:val="false"/>
+          <w:lang w:val="en-US"/>
+        </w:rPr>
+        <w:t xml:space="preserve">The classification was made by majority voting of the </w:t>
+      </w:r>
+      <w:r>
+        <w:rPr>
+          <w:b w:val="false"/>
+          <w:bCs w:val="false"/>
+          <w:lang w:val="en-US"/>
+        </w:rPr>
+        <w:t>k nearest neighbours.</w:t>
       </w:r>
     </w:p>
     <w:p>
@@ -464,20 +508,23 @@
     <w:p>
       <w:pPr>
         <w:pStyle w:val="ListParagraph"/>
-        <w:rPr>
-          <w:b w:val="false"/>
+        <w:rPr/>
+      </w:pPr>
+      <w:r>
+        <w:rPr>
           <w:b w:val="false"/>
           <w:bCs w:val="false"/>
           <w:lang w:val="en-US"/>
         </w:rPr>
-      </w:pPr>
+        <w:t xml:space="preserve">We take the index with the lowest value, </w:t>
+      </w:r>
       <w:r>
         <w:rPr>
           <w:b w:val="false"/>
           <w:bCs w:val="false"/>
           <w:lang w:val="en-US"/>
         </w:rPr>
-        <w:t xml:space="preserve">We take </w:t>
+        <w:t>e.g</w:t>
       </w:r>
       <w:r>
         <w:rPr>
@@ -485,7 +532,7 @@
           <w:bCs w:val="false"/>
           <w:lang w:val="en-US"/>
         </w:rPr>
-        <w:t>the index with the lowest value, i.e. if we have [2,1,1,2] we get the index 1.</w:t>
+        <w:t>. if we have [2,1,1,2] we get the index 1.</w:t>
       </w:r>
     </w:p>
     <w:p>
@@ -544,11 +591,27 @@
           <w:ilvl w:val="0"/>
           <w:numId w:val="0"/>
         </w:numPr>
-        <w:rPr>
-          <w:b w:val="false"/>
+        <w:ind w:left="720" w:hanging="0"/>
+        <w:rPr/>
+      </w:pPr>
+      <w:r>
+        <w:rPr>
           <w:b w:val="false"/>
           <w:bCs w:val="false"/>
-        </w:rPr>
+          <w:lang w:val="en-US"/>
+        </w:rPr>
+        <w:t>Cross validation was done  with 5 bins, and run 10 times for k = 1,2..,25.  The model with the lowest validation error was selected.</w:t>
+      </w:r>
+    </w:p>
+    <w:p>
+      <w:pPr>
+        <w:pStyle w:val="ListParagraph"/>
+        <w:numPr>
+          <w:ilvl w:val="0"/>
+          <w:numId w:val="0"/>
+        </w:numPr>
+        <w:ind w:left="720" w:hanging="0"/>
+        <w:rPr/>
       </w:pPr>
       <w:r>
         <w:rPr>
@@ -556,7 +619,66 @@
           <w:bCs w:val="false"/>
           <w:lang w:val="en-US"/>
         </w:rPr>
-        <w:t xml:space="preserve">We selected it using cross validation. The training data was split into 5 bins, 4 for training and 1 for validation. This process was repeated for all 5 bins. </w:t>
+        <w:t>When doing the cross validation, the parameter “</w:t>
+      </w:r>
+      <w:r>
+        <w:rPr>
+          <w:rFonts w:ascii="lucidatypewriter" w:hAnsi="lucidatypewriter"/>
+          <w:b w:val="false"/>
+          <w:bCs w:val="false"/>
+          <w:color w:val="000000"/>
+          <w:sz w:val="20"/>
+          <w:lang w:val="en-US"/>
+        </w:rPr>
+        <w:t xml:space="preserve">numSamplesPerLabelPerBin” </w:t>
+      </w:r>
+      <w:r>
+        <w:rPr>
+          <w:rFonts w:ascii="lucidatypewriter" w:hAnsi="lucidatypewriter"/>
+          <w:b w:val="false"/>
+          <w:bCs w:val="false"/>
+          <w:color w:val="000000"/>
+          <w:sz w:val="20"/>
+          <w:lang w:val="en-US"/>
+        </w:rPr>
+        <w:t>to the function “selectTrainingSamples” was set to “inf” to use as much data as possible. When doing this models trained using k = 1 was consistently performing the best, which is probably because the data is so easily separable with no real noise of extreme outliers. In the general case k = 1 is very noise sensitive and will not perform as well.</w:t>
+      </w:r>
+    </w:p>
+    <w:p>
+      <w:pPr>
+        <w:pStyle w:val="Normal"/>
+        <w:numPr>
+          <w:ilvl w:val="0"/>
+          <w:numId w:val="0"/>
+        </w:numPr>
+        <w:rPr>
+          <w:b w:val="false"/>
+          <w:b w:val="false"/>
+          <w:bCs w:val="false"/>
+          <w:lang w:val="en-US"/>
+        </w:rPr>
+      </w:pPr>
+      <w:r>
+        <w:rPr/>
+      </w:r>
+    </w:p>
+    <w:p>
+      <w:pPr>
+        <w:pStyle w:val="ListParagraph"/>
+        <w:numPr>
+          <w:ilvl w:val="0"/>
+          <w:numId w:val="0"/>
+        </w:numPr>
+        <w:ind w:left="720" w:hanging="0"/>
+        <w:rPr>
+          <w:b w:val="false"/>
+          <w:b w:val="false"/>
+          <w:bCs w:val="false"/>
+          <w:lang w:val="en-US"/>
+        </w:rPr>
+      </w:pPr>
+      <w:r>
+        <w:rPr/>
       </w:r>
     </w:p>
     <w:p>
@@ -592,49 +714,25 @@
           <w:bCs w:val="false"/>
           <w:lang w:val="en-US"/>
         </w:rPr>
-        <w:t>Accuracy: 9</w:t>
-      </w:r>
-      <w:r>
-        <w:rPr>
+        <w:t>Accuracy: 98.8%</w:t>
+      </w:r>
+    </w:p>
+    <w:p>
+      <w:pPr>
+        <w:pStyle w:val="ListParagraph"/>
+        <w:rPr>
+          <w:b w:val="false"/>
           <w:b w:val="false"/>
           <w:bCs w:val="false"/>
-          <w:lang w:val="en-US"/>
-        </w:rPr>
-        <w:t>8.8</w:t>
-      </w:r>
+        </w:rPr>
+      </w:pPr>
       <w:r>
         <w:rPr>
           <w:b w:val="false"/>
           <w:bCs w:val="false"/>
           <w:lang w:val="en-US"/>
         </w:rPr>
-        <w:t>%</w:t>
-      </w:r>
-    </w:p>
-    <w:p>
-      <w:pPr>
-        <w:pStyle w:val="ListParagraph"/>
-        <w:rPr>
-          <w:b w:val="false"/>
-          <w:b w:val="false"/>
-          <w:bCs w:val="false"/>
-        </w:rPr>
-      </w:pPr>
-      <w:r>
-        <w:rPr>
-          <w:b w:val="false"/>
-          <w:bCs w:val="false"/>
-          <w:lang w:val="en-US"/>
-        </w:rPr>
-        <w:t xml:space="preserve">Best k: k = </w:t>
-      </w:r>
-      <w:r>
-        <w:rPr>
-          <w:b w:val="false"/>
-          <w:bCs w:val="false"/>
-          <w:lang w:val="en-US"/>
-        </w:rPr>
-        <w:t>1</w:t>
+        <w:t>Best k: k = 1</w:t>
       </w:r>
     </w:p>
     <w:p>
@@ -698,7 +796,14 @@
           <w:b/>
           <w:lang w:val="en-US"/>
         </w:rPr>
-        <w:t>Dataset 2:</w:t>
+        <w:t>D</w:t>
+      </w:r>
+      <w:r>
+        <w:rPr>
+          <w:b/>
+          <w:lang w:val="en-US"/>
+        </w:rPr>
+        <w:t>ataset 2:</w:t>
       </w:r>
     </w:p>
     <w:p>
@@ -717,23 +822,7 @@
           <w:bCs w:val="false"/>
           <w:lang w:val="en-US"/>
         </w:rPr>
-        <w:t>Accuracy: 99.</w:t>
-      </w:r>
-      <w:r>
-        <w:rPr>
-          <w:b w:val="false"/>
-          <w:bCs w:val="false"/>
-          <w:lang w:val="en-US"/>
-        </w:rPr>
-        <w:t>8</w:t>
-      </w:r>
-      <w:r>
-        <w:rPr>
-          <w:b w:val="false"/>
-          <w:bCs w:val="false"/>
-          <w:lang w:val="en-US"/>
-        </w:rPr>
-        <w:t>% (On the test data)</w:t>
+        <w:t>Accuracy: 99.8% (On the test data)</w:t>
       </w:r>
     </w:p>
     <w:p>
@@ -799,7 +888,7 @@
           <w:bCs w:val="false"/>
           <w:lang w:val="en-US"/>
         </w:rPr>
-        <w:t>Best k: k=</w:t>
+        <w:t>B</w:t>
       </w:r>
       <w:r>
         <w:rPr>
@@ -807,7 +896,7 @@
           <w:bCs w:val="false"/>
           <w:lang w:val="en-US"/>
         </w:rPr>
-        <w:t>1</w:t>
+        <w:t>est k: k=1</w:t>
       </w:r>
     </w:p>
     <w:p>
@@ -838,234 +927,288 @@
         </w:rPr>
       </w:pPr>
       <w:r>
+        <w:rPr>
+          <w:b/>
+          <w:lang w:val="en-US"/>
+        </w:rPr>
+      </w:r>
+    </w:p>
+    <w:p>
+      <w:pPr>
+        <w:pStyle w:val="ListParagraph"/>
+        <w:rPr>
+          <w:b/>
+          <w:b/>
+          <w:lang w:val="en-US"/>
+        </w:rPr>
+      </w:pPr>
+      <w:r>
+        <w:rPr>
+          <w:b/>
+          <w:lang w:val="en-US"/>
+        </w:rPr>
+      </w:r>
+    </w:p>
+    <w:p>
+      <w:pPr>
+        <w:pStyle w:val="ListParagraph"/>
+        <w:rPr>
+          <w:b/>
+          <w:b/>
+          <w:lang w:val="en-US"/>
+        </w:rPr>
+      </w:pPr>
+      <w:r>
+        <w:rPr>
+          <w:b/>
+          <w:lang w:val="en-US"/>
+        </w:rPr>
+      </w:r>
+    </w:p>
+    <w:p>
+      <w:pPr>
+        <w:pStyle w:val="ListParagraph"/>
+        <w:rPr>
+          <w:b/>
+          <w:b/>
+          <w:lang w:val="en-US"/>
+        </w:rPr>
+      </w:pPr>
+      <w:r>
+        <w:rPr>
+          <w:b/>
+          <w:lang w:val="en-US"/>
+        </w:rPr>
+      </w:r>
+    </w:p>
+    <w:p>
+      <w:pPr>
+        <w:pStyle w:val="ListParagraph"/>
+        <w:rPr>
+          <w:b/>
+          <w:b/>
+          <w:lang w:val="en-US"/>
+        </w:rPr>
+      </w:pPr>
+      <w:r>
+        <w:rPr>
+          <w:b/>
+          <w:lang w:val="en-US"/>
+        </w:rPr>
+      </w:r>
+    </w:p>
+    <w:p>
+      <w:pPr>
+        <w:pStyle w:val="ListParagraph"/>
+        <w:rPr>
+          <w:b/>
+          <w:b/>
+          <w:lang w:val="en-US"/>
+        </w:rPr>
+      </w:pPr>
+      <w:r>
+        <w:rPr>
+          <w:b/>
+          <w:lang w:val="en-US"/>
+        </w:rPr>
+      </w:r>
+    </w:p>
+    <w:p>
+      <w:pPr>
+        <w:pStyle w:val="ListParagraph"/>
+        <w:rPr>
+          <w:b/>
+          <w:b/>
+          <w:lang w:val="en-US"/>
+        </w:rPr>
+      </w:pPr>
+      <w:r>
+        <w:rPr>
+          <w:b/>
+          <w:lang w:val="en-US"/>
+        </w:rPr>
+      </w:r>
+    </w:p>
+    <w:p>
+      <w:pPr>
+        <w:pStyle w:val="ListParagraph"/>
+        <w:rPr>
+          <w:b/>
+          <w:b/>
+          <w:lang w:val="en-US"/>
+        </w:rPr>
+      </w:pPr>
+      <w:r>
+        <w:rPr>
+          <w:b/>
+          <w:lang w:val="en-US"/>
+        </w:rPr>
+      </w:r>
+    </w:p>
+    <w:p>
+      <w:pPr>
+        <w:pStyle w:val="ListParagraph"/>
+        <w:rPr>
+          <w:b/>
+          <w:b/>
+          <w:lang w:val="en-US"/>
+        </w:rPr>
+      </w:pPr>
+      <w:r>
+        <w:rPr>
+          <w:b/>
+          <w:lang w:val="en-US"/>
+        </w:rPr>
+      </w:r>
+    </w:p>
+    <w:p>
+      <w:pPr>
+        <w:pStyle w:val="ListParagraph"/>
+        <w:rPr>
+          <w:b/>
+          <w:b/>
+          <w:lang w:val="en-US"/>
+        </w:rPr>
+      </w:pPr>
+      <w:r>
+        <w:rPr>
+          <w:b/>
+          <w:lang w:val="en-US"/>
+        </w:rPr>
+      </w:r>
+    </w:p>
+    <w:p>
+      <w:pPr>
+        <w:pStyle w:val="ListParagraph"/>
+        <w:rPr>
+          <w:b/>
+          <w:b/>
+          <w:lang w:val="en-US"/>
+        </w:rPr>
+      </w:pPr>
+      <w:r>
+        <w:rPr>
+          <w:b/>
+          <w:lang w:val="en-US"/>
+        </w:rPr>
+      </w:r>
+    </w:p>
+    <w:p>
+      <w:pPr>
+        <w:pStyle w:val="ListParagraph"/>
+        <w:rPr>
+          <w:b/>
+          <w:b/>
+          <w:lang w:val="en-US"/>
+        </w:rPr>
+      </w:pPr>
+      <w:r>
+        <w:rPr>
+          <w:b/>
+          <w:lang w:val="en-US"/>
+        </w:rPr>
+      </w:r>
+    </w:p>
+    <w:p>
+      <w:pPr>
+        <w:pStyle w:val="ListParagraph"/>
+        <w:rPr>
+          <w:b/>
+          <w:b/>
+          <w:lang w:val="en-US"/>
+        </w:rPr>
+      </w:pPr>
+      <w:r>
+        <w:rPr>
+          <w:b/>
+          <w:lang w:val="en-US"/>
+        </w:rPr>
+      </w:r>
+    </w:p>
+    <w:p>
+      <w:pPr>
+        <w:pStyle w:val="ListParagraph"/>
+        <w:rPr>
+          <w:b/>
+          <w:b/>
+          <w:lang w:val="en-US"/>
+        </w:rPr>
+      </w:pPr>
+      <w:r>
+        <w:rPr>
+          <w:b/>
+          <w:lang w:val="en-US"/>
+        </w:rPr>
+      </w:r>
+    </w:p>
+    <w:p>
+      <w:pPr>
+        <w:pStyle w:val="ListParagraph"/>
+        <w:rPr>
+          <w:b/>
+          <w:b/>
+          <w:lang w:val="en-US"/>
+        </w:rPr>
+      </w:pPr>
+      <w:r>
+        <w:rPr>
+          <w:b/>
+          <w:lang w:val="en-US"/>
+        </w:rPr>
+      </w:r>
+    </w:p>
+    <w:p>
+      <w:pPr>
+        <w:pStyle w:val="ListParagraph"/>
+        <w:rPr>
+          <w:b/>
+          <w:b/>
+          <w:lang w:val="en-US"/>
+        </w:rPr>
+      </w:pPr>
+      <w:r>
+        <w:rPr>
+          <w:b/>
+          <w:lang w:val="en-US"/>
+        </w:rPr>
+      </w:r>
+    </w:p>
+    <w:p>
+      <w:pPr>
+        <w:pStyle w:val="ListParagraph"/>
+        <w:rPr>
+          <w:b/>
+          <w:b/>
+          <w:lang w:val="en-US"/>
+        </w:rPr>
+      </w:pPr>
+      <w:r>
+        <w:rPr>
+          <w:b/>
+          <w:lang w:val="en-US"/>
+        </w:rPr>
+      </w:r>
+    </w:p>
+    <w:p>
+      <w:pPr>
+        <w:pStyle w:val="ListParagraph"/>
+        <w:rPr>
+          <w:b/>
+          <w:b/>
+          <w:lang w:val="en-US"/>
+        </w:rPr>
+      </w:pPr>
+      <w:r>
+        <w:rPr>
+          <w:b/>
+          <w:lang w:val="en-US"/>
+        </w:rPr>
+      </w:r>
+    </w:p>
+    <w:p>
+      <w:pPr>
+        <w:pStyle w:val="ListParagraph"/>
         <w:rPr/>
-      </w:r>
-    </w:p>
-    <w:p>
-      <w:pPr>
-        <w:pStyle w:val="ListParagraph"/>
-        <w:rPr>
-          <w:b/>
-          <w:b/>
-          <w:lang w:val="en-US"/>
-        </w:rPr>
-      </w:pPr>
-      <w:r>
-        <w:rPr/>
-      </w:r>
-    </w:p>
-    <w:p>
-      <w:pPr>
-        <w:pStyle w:val="ListParagraph"/>
-        <w:rPr>
-          <w:b/>
-          <w:b/>
-          <w:lang w:val="en-US"/>
-        </w:rPr>
-      </w:pPr>
-      <w:r>
-        <w:rPr/>
-      </w:r>
-    </w:p>
-    <w:p>
-      <w:pPr>
-        <w:pStyle w:val="ListParagraph"/>
-        <w:rPr>
-          <w:b/>
-          <w:b/>
-          <w:lang w:val="en-US"/>
-        </w:rPr>
-      </w:pPr>
-      <w:r>
-        <w:rPr/>
-      </w:r>
-    </w:p>
-    <w:p>
-      <w:pPr>
-        <w:pStyle w:val="ListParagraph"/>
-        <w:rPr>
-          <w:b/>
-          <w:b/>
-          <w:lang w:val="en-US"/>
-        </w:rPr>
-      </w:pPr>
-      <w:r>
-        <w:rPr/>
-      </w:r>
-    </w:p>
-    <w:p>
-      <w:pPr>
-        <w:pStyle w:val="ListParagraph"/>
-        <w:rPr>
-          <w:b/>
-          <w:b/>
-          <w:lang w:val="en-US"/>
-        </w:rPr>
-      </w:pPr>
-      <w:r>
-        <w:rPr/>
-      </w:r>
-    </w:p>
-    <w:p>
-      <w:pPr>
-        <w:pStyle w:val="ListParagraph"/>
-        <w:rPr>
-          <w:b/>
-          <w:b/>
-          <w:lang w:val="en-US"/>
-        </w:rPr>
-      </w:pPr>
-      <w:r>
-        <w:rPr/>
-      </w:r>
-    </w:p>
-    <w:p>
-      <w:pPr>
-        <w:pStyle w:val="ListParagraph"/>
-        <w:rPr>
-          <w:b/>
-          <w:b/>
-          <w:lang w:val="en-US"/>
-        </w:rPr>
-      </w:pPr>
-      <w:r>
-        <w:rPr/>
-      </w:r>
-    </w:p>
-    <w:p>
-      <w:pPr>
-        <w:pStyle w:val="ListParagraph"/>
-        <w:rPr>
-          <w:b/>
-          <w:b/>
-          <w:lang w:val="en-US"/>
-        </w:rPr>
-      </w:pPr>
-      <w:r>
-        <w:rPr/>
-      </w:r>
-    </w:p>
-    <w:p>
-      <w:pPr>
-        <w:pStyle w:val="ListParagraph"/>
-        <w:rPr>
-          <w:b/>
-          <w:b/>
-          <w:lang w:val="en-US"/>
-        </w:rPr>
-      </w:pPr>
-      <w:r>
-        <w:rPr/>
-      </w:r>
-    </w:p>
-    <w:p>
-      <w:pPr>
-        <w:pStyle w:val="ListParagraph"/>
-        <w:rPr>
-          <w:b/>
-          <w:b/>
-          <w:lang w:val="en-US"/>
-        </w:rPr>
-      </w:pPr>
-      <w:r>
-        <w:rPr/>
-      </w:r>
-    </w:p>
-    <w:p>
-      <w:pPr>
-        <w:pStyle w:val="ListParagraph"/>
-        <w:rPr>
-          <w:b/>
-          <w:b/>
-          <w:lang w:val="en-US"/>
-        </w:rPr>
-      </w:pPr>
-      <w:r>
-        <w:rPr/>
-      </w:r>
-    </w:p>
-    <w:p>
-      <w:pPr>
-        <w:pStyle w:val="ListParagraph"/>
-        <w:rPr>
-          <w:b/>
-          <w:b/>
-          <w:lang w:val="en-US"/>
-        </w:rPr>
-      </w:pPr>
-      <w:r>
-        <w:rPr/>
-      </w:r>
-    </w:p>
-    <w:p>
-      <w:pPr>
-        <w:pStyle w:val="ListParagraph"/>
-        <w:rPr>
-          <w:b/>
-          <w:b/>
-          <w:lang w:val="en-US"/>
-        </w:rPr>
-      </w:pPr>
-      <w:r>
-        <w:rPr/>
-      </w:r>
-    </w:p>
-    <w:p>
-      <w:pPr>
-        <w:pStyle w:val="ListParagraph"/>
-        <w:rPr>
-          <w:b/>
-          <w:b/>
-          <w:lang w:val="en-US"/>
-        </w:rPr>
-      </w:pPr>
-      <w:r>
-        <w:rPr/>
-      </w:r>
-    </w:p>
-    <w:p>
-      <w:pPr>
-        <w:pStyle w:val="ListParagraph"/>
-        <w:rPr>
-          <w:b/>
-          <w:b/>
-          <w:lang w:val="en-US"/>
-        </w:rPr>
-      </w:pPr>
-      <w:r>
-        <w:rPr/>
-      </w:r>
-    </w:p>
-    <w:p>
-      <w:pPr>
-        <w:pStyle w:val="ListParagraph"/>
-        <w:rPr>
-          <w:b/>
-          <w:b/>
-          <w:lang w:val="en-US"/>
-        </w:rPr>
-      </w:pPr>
-      <w:r>
-        <w:rPr/>
-      </w:r>
-    </w:p>
-    <w:p>
-      <w:pPr>
-        <w:pStyle w:val="ListParagraph"/>
-        <w:rPr>
-          <w:b/>
-          <w:b/>
-          <w:lang w:val="en-US"/>
-        </w:rPr>
-      </w:pPr>
-      <w:r>
-        <w:rPr/>
-      </w:r>
-    </w:p>
-    <w:p>
-      <w:pPr>
-        <w:pStyle w:val="ListParagraph"/>
-        <w:rPr/>
       </w:pPr>
       <w:r>
         <w:rPr>
@@ -1120,8 +1263,7 @@
       </w:pPr>
       <w:r>
         <w:rPr>
-          <w:b w:val="false"/>
-          <w:bCs w:val="false"/>
+          <w:lang w:val="en-US"/>
         </w:rPr>
         <w:drawing>
           <wp:anchor behindDoc="0" distT="0" distB="0" distL="0" distR="0" simplePos="0" locked="0" layoutInCell="1" allowOverlap="1" relativeHeight="4">
@@ -1228,8 +1370,7 @@
       </w:pPr>
       <w:r>
         <w:rPr>
-          <w:b w:val="false"/>
-          <w:bCs w:val="false"/>
+          <w:lang w:val="en-US"/>
         </w:rPr>
         <w:drawing>
           <wp:anchor behindDoc="0" distT="0" distB="0" distL="0" distR="0" simplePos="0" locked="0" layoutInCell="1" allowOverlap="1" relativeHeight="5">
@@ -1288,189 +1429,266 @@
         </w:rPr>
       </w:pPr>
       <w:r>
-        <w:rPr/>
-      </w:r>
-    </w:p>
-    <w:p>
-      <w:pPr>
-        <w:pStyle w:val="ListParagraph"/>
-        <w:rPr>
-          <w:b/>
-          <w:b/>
-          <w:lang w:val="en-US"/>
-        </w:rPr>
-      </w:pPr>
-      <w:r>
-        <w:rPr/>
-      </w:r>
-    </w:p>
-    <w:p>
-      <w:pPr>
-        <w:pStyle w:val="ListParagraph"/>
-        <w:rPr>
-          <w:b/>
-          <w:b/>
-          <w:lang w:val="en-US"/>
-        </w:rPr>
-      </w:pPr>
-      <w:r>
-        <w:rPr/>
-      </w:r>
-    </w:p>
-    <w:p>
-      <w:pPr>
-        <w:pStyle w:val="ListParagraph"/>
-        <w:rPr>
-          <w:b/>
-          <w:b/>
-          <w:lang w:val="en-US"/>
-        </w:rPr>
-      </w:pPr>
-      <w:r>
-        <w:rPr/>
-      </w:r>
-    </w:p>
-    <w:p>
-      <w:pPr>
-        <w:pStyle w:val="ListParagraph"/>
-        <w:rPr>
-          <w:b/>
-          <w:b/>
-          <w:lang w:val="en-US"/>
-        </w:rPr>
-      </w:pPr>
-      <w:r>
-        <w:rPr/>
-      </w:r>
-    </w:p>
-    <w:p>
-      <w:pPr>
-        <w:pStyle w:val="ListParagraph"/>
-        <w:rPr>
-          <w:b/>
-          <w:b/>
-          <w:lang w:val="en-US"/>
-        </w:rPr>
-      </w:pPr>
-      <w:r>
-        <w:rPr/>
-      </w:r>
-    </w:p>
-    <w:p>
-      <w:pPr>
-        <w:pStyle w:val="ListParagraph"/>
-        <w:rPr>
-          <w:b/>
-          <w:b/>
-          <w:lang w:val="en-US"/>
-        </w:rPr>
-      </w:pPr>
-      <w:r>
-        <w:rPr/>
-      </w:r>
-    </w:p>
-    <w:p>
-      <w:pPr>
-        <w:pStyle w:val="ListParagraph"/>
-        <w:rPr>
-          <w:b/>
-          <w:b/>
-          <w:lang w:val="en-US"/>
-        </w:rPr>
-      </w:pPr>
-      <w:r>
-        <w:rPr/>
-      </w:r>
-    </w:p>
-    <w:p>
-      <w:pPr>
-        <w:pStyle w:val="ListParagraph"/>
-        <w:rPr>
-          <w:b/>
-          <w:b/>
-          <w:lang w:val="en-US"/>
-        </w:rPr>
-      </w:pPr>
-      <w:r>
-        <w:rPr/>
-      </w:r>
-    </w:p>
-    <w:p>
-      <w:pPr>
-        <w:pStyle w:val="ListParagraph"/>
-        <w:rPr>
-          <w:b/>
-          <w:b/>
-          <w:lang w:val="en-US"/>
-        </w:rPr>
-      </w:pPr>
-      <w:r>
-        <w:rPr/>
-      </w:r>
-    </w:p>
-    <w:p>
-      <w:pPr>
-        <w:pStyle w:val="ListParagraph"/>
-        <w:rPr>
-          <w:b/>
-          <w:b/>
-          <w:lang w:val="en-US"/>
-        </w:rPr>
-      </w:pPr>
-      <w:r>
-        <w:rPr/>
-      </w:r>
-    </w:p>
-    <w:p>
-      <w:pPr>
-        <w:pStyle w:val="ListParagraph"/>
-        <w:rPr>
-          <w:b/>
-          <w:b/>
-          <w:lang w:val="en-US"/>
-        </w:rPr>
-      </w:pPr>
-      <w:r>
-        <w:rPr/>
-      </w:r>
-    </w:p>
-    <w:p>
-      <w:pPr>
-        <w:pStyle w:val="ListParagraph"/>
-        <w:rPr>
-          <w:b/>
-          <w:b/>
-          <w:lang w:val="en-US"/>
-        </w:rPr>
-      </w:pPr>
-      <w:r>
-        <w:rPr/>
-      </w:r>
-    </w:p>
-    <w:p>
-      <w:pPr>
-        <w:pStyle w:val="ListParagraph"/>
-        <w:rPr>
-          <w:b/>
-          <w:b/>
-          <w:lang w:val="en-US"/>
-        </w:rPr>
-      </w:pPr>
-      <w:r>
-        <w:rPr/>
-      </w:r>
-    </w:p>
-    <w:p>
-      <w:pPr>
-        <w:pStyle w:val="ListParagraph"/>
-        <w:rPr>
-          <w:b/>
-          <w:b/>
-          <w:lang w:val="en-US"/>
-        </w:rPr>
-      </w:pPr>
-      <w:r>
-        <w:rPr/>
+        <w:rPr>
+          <w:b/>
+          <w:lang w:val="en-US"/>
+        </w:rPr>
+      </w:r>
+    </w:p>
+    <w:p>
+      <w:pPr>
+        <w:pStyle w:val="ListParagraph"/>
+        <w:rPr>
+          <w:b/>
+          <w:b/>
+          <w:lang w:val="en-US"/>
+        </w:rPr>
+      </w:pPr>
+      <w:r>
+        <w:rPr>
+          <w:b/>
+          <w:lang w:val="en-US"/>
+        </w:rPr>
+      </w:r>
+    </w:p>
+    <w:p>
+      <w:pPr>
+        <w:pStyle w:val="ListParagraph"/>
+        <w:rPr>
+          <w:b/>
+          <w:b/>
+          <w:lang w:val="en-US"/>
+        </w:rPr>
+      </w:pPr>
+      <w:r>
+        <w:rPr>
+          <w:b/>
+          <w:lang w:val="en-US"/>
+        </w:rPr>
+      </w:r>
+    </w:p>
+    <w:p>
+      <w:pPr>
+        <w:pStyle w:val="ListParagraph"/>
+        <w:rPr>
+          <w:b/>
+          <w:b/>
+          <w:lang w:val="en-US"/>
+        </w:rPr>
+      </w:pPr>
+      <w:r>
+        <w:rPr>
+          <w:b/>
+          <w:lang w:val="en-US"/>
+        </w:rPr>
+      </w:r>
+    </w:p>
+    <w:p>
+      <w:pPr>
+        <w:pStyle w:val="ListParagraph"/>
+        <w:rPr>
+          <w:b/>
+          <w:b/>
+          <w:lang w:val="en-US"/>
+        </w:rPr>
+      </w:pPr>
+      <w:r>
+        <w:rPr>
+          <w:b/>
+          <w:lang w:val="en-US"/>
+        </w:rPr>
+      </w:r>
+    </w:p>
+    <w:p>
+      <w:pPr>
+        <w:pStyle w:val="ListParagraph"/>
+        <w:rPr>
+          <w:b/>
+          <w:b/>
+          <w:lang w:val="en-US"/>
+        </w:rPr>
+      </w:pPr>
+      <w:r>
+        <w:rPr>
+          <w:b/>
+          <w:lang w:val="en-US"/>
+        </w:rPr>
+      </w:r>
+    </w:p>
+    <w:p>
+      <w:pPr>
+        <w:pStyle w:val="ListParagraph"/>
+        <w:rPr>
+          <w:b/>
+          <w:b/>
+          <w:lang w:val="en-US"/>
+        </w:rPr>
+      </w:pPr>
+      <w:r>
+        <w:rPr>
+          <w:b/>
+          <w:lang w:val="en-US"/>
+        </w:rPr>
+      </w:r>
+    </w:p>
+    <w:p>
+      <w:pPr>
+        <w:pStyle w:val="ListParagraph"/>
+        <w:rPr>
+          <w:b/>
+          <w:b/>
+          <w:lang w:val="en-US"/>
+        </w:rPr>
+      </w:pPr>
+      <w:r>
+        <w:rPr>
+          <w:b/>
+          <w:lang w:val="en-US"/>
+        </w:rPr>
+      </w:r>
+    </w:p>
+    <w:p>
+      <w:pPr>
+        <w:pStyle w:val="ListParagraph"/>
+        <w:rPr>
+          <w:b/>
+          <w:b/>
+          <w:lang w:val="en-US"/>
+        </w:rPr>
+      </w:pPr>
+      <w:r>
+        <w:rPr>
+          <w:b/>
+          <w:lang w:val="en-US"/>
+        </w:rPr>
+      </w:r>
+    </w:p>
+    <w:p>
+      <w:pPr>
+        <w:pStyle w:val="ListParagraph"/>
+        <w:rPr>
+          <w:b/>
+          <w:b/>
+          <w:lang w:val="en-US"/>
+        </w:rPr>
+      </w:pPr>
+      <w:r>
+        <w:rPr>
+          <w:b/>
+          <w:lang w:val="en-US"/>
+        </w:rPr>
+      </w:r>
+    </w:p>
+    <w:p>
+      <w:pPr>
+        <w:pStyle w:val="ListParagraph"/>
+        <w:rPr>
+          <w:b/>
+          <w:b/>
+          <w:lang w:val="en-US"/>
+        </w:rPr>
+      </w:pPr>
+      <w:r>
+        <w:rPr>
+          <w:b/>
+          <w:lang w:val="en-US"/>
+        </w:rPr>
+      </w:r>
+    </w:p>
+    <w:p>
+      <w:pPr>
+        <w:pStyle w:val="ListParagraph"/>
+        <w:rPr>
+          <w:b/>
+          <w:b/>
+          <w:lang w:val="en-US"/>
+        </w:rPr>
+      </w:pPr>
+      <w:r>
+        <w:rPr>
+          <w:b/>
+          <w:lang w:val="en-US"/>
+        </w:rPr>
+      </w:r>
+    </w:p>
+    <w:p>
+      <w:pPr>
+        <w:pStyle w:val="ListParagraph"/>
+        <w:rPr>
+          <w:b/>
+          <w:b/>
+          <w:lang w:val="en-US"/>
+        </w:rPr>
+      </w:pPr>
+      <w:r>
+        <w:rPr>
+          <w:b/>
+          <w:lang w:val="en-US"/>
+        </w:rPr>
+      </w:r>
+    </w:p>
+    <w:p>
+      <w:pPr>
+        <w:pStyle w:val="ListParagraph"/>
+        <w:rPr>
+          <w:b/>
+          <w:b/>
+          <w:lang w:val="en-US"/>
+        </w:rPr>
+      </w:pPr>
+      <w:r>
+        <w:rPr>
+          <w:b/>
+          <w:lang w:val="en-US"/>
+        </w:rPr>
+      </w:r>
+    </w:p>
+    <w:p>
+      <w:pPr>
+        <w:pStyle w:val="ListParagraph"/>
+        <w:rPr>
+          <w:b/>
+          <w:b/>
+          <w:lang w:val="en-US"/>
+        </w:rPr>
+      </w:pPr>
+      <w:r>
+        <w:rPr>
+          <w:b/>
+          <w:lang w:val="en-US"/>
+        </w:rPr>
+      </w:r>
+    </w:p>
+    <w:p>
+      <w:pPr>
+        <w:pStyle w:val="ListParagraph"/>
+        <w:rPr>
+          <w:b/>
+          <w:b/>
+          <w:lang w:val="en-US"/>
+        </w:rPr>
+      </w:pPr>
+      <w:r>
+        <w:rPr>
+          <w:b/>
+          <w:lang w:val="en-US"/>
+        </w:rPr>
+      </w:r>
+    </w:p>
+    <w:p>
+      <w:pPr>
+        <w:pStyle w:val="ListParagraph"/>
+        <w:rPr>
+          <w:b/>
+          <w:b/>
+          <w:lang w:val="en-US"/>
+        </w:rPr>
+      </w:pPr>
+      <w:r>
+        <w:rPr>
+          <w:b/>
+          <w:lang w:val="en-US"/>
+        </w:rPr>
       </w:r>
     </w:p>
     <w:p>
@@ -1488,27 +1706,37 @@
           <w:lang w:val="en-US"/>
         </w:rPr>
         <w:t>Give a short summery of your backprop network implementations (single + multi). You do not need to derive the update rules.</w:t>
-      </w:r>
-    </w:p>
-    <w:p>
-      <w:pPr>
-        <w:pStyle w:val="ListParagraph"/>
-        <w:rPr>
-          <w:b/>
-          <w:b/>
-          <w:lang w:val="en-US"/>
-        </w:rPr>
-      </w:pPr>
-      <w:r>
-        <w:rPr>
-          <w:b/>
-          <w:lang w:val="en-US"/>
-        </w:rPr>
-      </w:r>
-    </w:p>
-    <w:p>
-      <w:pPr>
-        <w:pStyle w:val="ListParagraph"/>
+        <w:br/>
+      </w:r>
+      <w:r>
+        <w:rPr>
+          <w:b w:val="false"/>
+          <w:bCs w:val="false"/>
+          <w:lang w:val="en-US"/>
+        </w:rPr>
+        <w:t>For both cases a forward pass was made, saving the neuron activations. Updating the output layer and the hidden layer was done according to the compendium assignment 3.8.</w:t>
+      </w:r>
+    </w:p>
+    <w:p>
+      <w:pPr>
+        <w:pStyle w:val="ListParagraph"/>
+        <w:rPr>
+          <w:b/>
+          <w:b/>
+          <w:lang w:val="en-US"/>
+        </w:rPr>
+      </w:pPr>
+      <w:r>
+        <w:rPr>
+          <w:b/>
+          <w:lang w:val="en-US"/>
+        </w:rPr>
+      </w:r>
+    </w:p>
+    <w:p>
+      <w:pPr>
+        <w:pStyle w:val="ListParagraph"/>
+        <w:ind w:hanging="0"/>
         <w:rPr>
           <w:b/>
           <w:b/>
@@ -1545,164 +1773,2778 @@
           <w:b/>
           <w:lang w:val="en-US"/>
         </w:rPr>
-        <w:t>Present the results from the backprop training and how you reached the accuracy criteria for each dataset. Motivate your choice of network for each dataset. Explain how you selected good values for the learning rate, iterations and number of hidden neurons. Include images of your best result for each dataset, including parameters etc.</w:t>
-      </w:r>
-    </w:p>
-    <w:p>
-      <w:pPr>
-        <w:pStyle w:val="ListParagraph"/>
-        <w:rPr>
-          <w:b/>
-          <w:b/>
-          <w:lang w:val="en-US"/>
-        </w:rPr>
-      </w:pPr>
-      <w:r>
-        <w:rPr>
-          <w:b/>
-          <w:lang w:val="en-US"/>
-        </w:rPr>
-      </w:r>
-    </w:p>
-    <w:p>
-      <w:pPr>
-        <w:pStyle w:val="ListParagraph"/>
-        <w:rPr>
-          <w:b/>
-          <w:b/>
-          <w:lang w:val="en-US"/>
-        </w:rPr>
-      </w:pPr>
-      <w:r>
-        <w:rPr>
-          <w:b/>
-          <w:lang w:val="en-US"/>
-        </w:rPr>
-      </w:r>
-    </w:p>
-    <w:p>
-      <w:pPr>
-        <w:pStyle w:val="ListParagraph"/>
-        <w:rPr>
-          <w:b/>
-          <w:b/>
-          <w:lang w:val="en-US"/>
-        </w:rPr>
-      </w:pPr>
-      <w:r>
-        <w:rPr>
-          <w:b/>
-          <w:lang w:val="en-US"/>
-        </w:rPr>
-      </w:r>
-    </w:p>
-    <w:p>
-      <w:pPr>
-        <w:pStyle w:val="ListParagraph"/>
-        <w:numPr>
-          <w:ilvl w:val="0"/>
-          <w:numId w:val="1"/>
-        </w:numPr>
-        <w:rPr>
-          <w:b/>
-          <w:b/>
-          <w:lang w:val="en-US"/>
-        </w:rPr>
-      </w:pPr>
-      <w:r>
-        <w:rPr>
-          <w:b/>
-          <w:lang w:val="en-US"/>
-        </w:rPr>
-        <w:t>Present the results, including images, of your example of a non-generalizable backprop solution. Explain why this example is non-generalizable.</w:t>
-      </w:r>
-    </w:p>
-    <w:p>
-      <w:pPr>
-        <w:pStyle w:val="Normal"/>
-        <w:ind w:left="360" w:hanging="0"/>
-        <w:rPr>
-          <w:b/>
-          <w:b/>
-          <w:lang w:val="en-US"/>
-        </w:rPr>
-      </w:pPr>
-      <w:r>
-        <w:rPr>
-          <w:b/>
-          <w:lang w:val="en-US"/>
-        </w:rPr>
-      </w:r>
-    </w:p>
-    <w:p>
-      <w:pPr>
-        <w:pStyle w:val="Normal"/>
-        <w:ind w:left="360" w:hanging="0"/>
-        <w:rPr>
-          <w:b/>
-          <w:b/>
-          <w:lang w:val="en-US"/>
-        </w:rPr>
-      </w:pPr>
-      <w:r>
-        <w:rPr>
-          <w:b/>
-          <w:lang w:val="en-US"/>
-        </w:rPr>
-      </w:r>
-    </w:p>
-    <w:p>
-      <w:pPr>
-        <w:pStyle w:val="Normal"/>
-        <w:ind w:left="360" w:hanging="0"/>
-        <w:rPr>
-          <w:b/>
-          <w:b/>
-          <w:lang w:val="en-US"/>
-        </w:rPr>
-      </w:pPr>
-      <w:r>
-        <w:rPr>
-          <w:b/>
-          <w:lang w:val="en-US"/>
-        </w:rPr>
-      </w:r>
-    </w:p>
-    <w:p>
-      <w:pPr>
-        <w:pStyle w:val="ListParagraph"/>
-        <w:numPr>
-          <w:ilvl w:val="0"/>
-          <w:numId w:val="1"/>
-        </w:numPr>
-        <w:rPr>
-          <w:b/>
-          <w:b/>
-          <w:lang w:val="en-US"/>
-        </w:rPr>
-      </w:pPr>
-      <w:r>
-        <w:rPr>
-          <w:b/>
-          <w:lang w:val="en-US"/>
-        </w:rPr>
-        <w:t xml:space="preserve">Give a final discussion and conclusion where you explain the differences between the performances of the different classifiers. Pros and cons etc. </w:t>
-      </w:r>
-    </w:p>
-    <w:p>
-      <w:pPr>
-        <w:pStyle w:val="ListParagraph"/>
-        <w:rPr>
-          <w:b/>
-          <w:b/>
-          <w:lang w:val="en-US"/>
-        </w:rPr>
-      </w:pPr>
-      <w:r>
-        <w:rPr>
-          <w:b/>
-          <w:lang w:val="en-US"/>
-        </w:rPr>
+        <w:t>Present the results from the backprop training and how you reached the accuracy criteria for each dataset. Motivate your choice of network for each dataset. E</w:t>
+      </w:r>
+      <w:bookmarkStart w:id="1" w:name="__DdeLink__105_1079084839"/>
+      <w:bookmarkEnd w:id="1"/>
+      <w:r>
+        <w:rPr>
+          <w:b/>
+          <w:lang w:val="en-US"/>
+        </w:rPr>
+        <w:t>xplain how you selected good values for the learning rate, iterations and number of hidden neurons. Include images of your best result for each dataset, including parameters etc.</w:t>
+      </w:r>
+    </w:p>
+    <w:p>
+      <w:pPr>
+        <w:pStyle w:val="ListParagraph"/>
+        <w:rPr>
+          <w:b/>
+          <w:b/>
+          <w:lang w:val="en-US"/>
+        </w:rPr>
+      </w:pPr>
+      <w:r>
+        <w:rPr>
+          <w:b/>
+          <w:lang w:val="en-US"/>
+        </w:rPr>
+      </w:r>
+    </w:p>
+    <w:p>
+      <w:pPr>
+        <w:pStyle w:val="ListParagraph"/>
+        <w:rPr>
+          <w:b/>
+          <w:b/>
+          <w:lang w:val="en-US"/>
+        </w:rPr>
+      </w:pPr>
+      <w:r>
+        <w:rPr>
+          <w:b/>
+          <w:lang w:val="en-US"/>
+        </w:rPr>
+      </w:r>
+    </w:p>
+    <w:p>
+      <w:pPr>
+        <w:pStyle w:val="ListParagraph"/>
+        <w:rPr>
+          <w:b/>
+          <w:b/>
+          <w:lang w:val="en-US"/>
+        </w:rPr>
+      </w:pPr>
+      <w:r>
+        <w:rPr>
+          <w:b/>
+          <w:lang w:val="en-US"/>
+        </w:rPr>
+      </w:r>
+    </w:p>
+    <w:p>
+      <w:pPr>
+        <w:pStyle w:val="ListParagraph"/>
+        <w:rPr>
+          <w:b/>
+          <w:b/>
+          <w:lang w:val="en-US"/>
+        </w:rPr>
+      </w:pPr>
+      <w:r>
+        <w:rPr>
+          <w:b/>
+          <w:lang w:val="en-US"/>
+        </w:rPr>
+      </w:r>
+    </w:p>
+    <w:p>
+      <w:pPr>
+        <w:pStyle w:val="ListParagraph"/>
+        <w:rPr>
+          <w:b/>
+          <w:b/>
+          <w:lang w:val="en-US"/>
+        </w:rPr>
+      </w:pPr>
+      <w:r>
+        <w:rPr>
+          <w:b/>
+          <w:lang w:val="en-US"/>
+        </w:rPr>
+      </w:r>
+    </w:p>
+    <w:p>
+      <w:pPr>
+        <w:pStyle w:val="ListParagraph"/>
+        <w:rPr>
+          <w:b/>
+          <w:b/>
+          <w:lang w:val="en-US"/>
+        </w:rPr>
+      </w:pPr>
+      <w:r>
+        <w:rPr>
+          <w:b/>
+          <w:lang w:val="en-US"/>
+        </w:rPr>
+      </w:r>
+    </w:p>
+    <w:p>
+      <w:pPr>
+        <w:pStyle w:val="ListParagraph"/>
+        <w:rPr>
+          <w:b/>
+          <w:b/>
+          <w:lang w:val="en-US"/>
+        </w:rPr>
+      </w:pPr>
+      <w:r>
+        <w:rPr>
+          <w:b/>
+          <w:lang w:val="en-US"/>
+        </w:rPr>
+      </w:r>
+    </w:p>
+    <w:p>
+      <w:pPr>
+        <w:pStyle w:val="ListParagraph"/>
+        <w:rPr>
+          <w:b/>
+          <w:b/>
+          <w:lang w:val="en-US"/>
+        </w:rPr>
+      </w:pPr>
+      <w:r>
+        <w:rPr>
+          <w:b/>
+          <w:lang w:val="en-US"/>
+        </w:rPr>
+      </w:r>
+    </w:p>
+    <w:p>
+      <w:pPr>
+        <w:pStyle w:val="ListParagraph"/>
+        <w:rPr>
+          <w:b/>
+          <w:b/>
+          <w:lang w:val="en-US"/>
+        </w:rPr>
+      </w:pPr>
+      <w:r>
+        <w:rPr>
+          <w:b/>
+          <w:lang w:val="en-US"/>
+        </w:rPr>
+      </w:r>
+    </w:p>
+    <w:p>
+      <w:pPr>
+        <w:pStyle w:val="ListParagraph"/>
+        <w:rPr>
+          <w:b/>
+          <w:b/>
+          <w:lang w:val="en-US"/>
+        </w:rPr>
+      </w:pPr>
+      <w:r>
+        <w:rPr>
+          <w:b/>
+          <w:lang w:val="en-US"/>
+        </w:rPr>
+      </w:r>
+    </w:p>
+    <w:p>
+      <w:pPr>
+        <w:pStyle w:val="ListParagraph"/>
+        <w:rPr>
+          <w:b/>
+          <w:b/>
+          <w:lang w:val="en-US"/>
+        </w:rPr>
+      </w:pPr>
+      <w:r>
+        <w:rPr>
+          <w:b/>
+          <w:lang w:val="en-US"/>
+        </w:rPr>
+      </w:r>
+    </w:p>
+    <w:p>
+      <w:pPr>
+        <w:pStyle w:val="ListParagraph"/>
+        <w:rPr>
+          <w:b/>
+          <w:b/>
+          <w:lang w:val="en-US"/>
+        </w:rPr>
+      </w:pPr>
+      <w:r>
+        <w:rPr>
+          <w:b/>
+          <w:lang w:val="en-US"/>
+        </w:rPr>
+      </w:r>
+    </w:p>
+    <w:p>
+      <w:pPr>
+        <w:pStyle w:val="ListParagraph"/>
+        <w:rPr>
+          <w:b/>
+          <w:b/>
+          <w:lang w:val="en-US"/>
+        </w:rPr>
+      </w:pPr>
+      <w:r>
+        <w:rPr>
+          <w:b/>
+          <w:lang w:val="en-US"/>
+        </w:rPr>
+      </w:r>
+    </w:p>
+    <w:p>
+      <w:pPr>
+        <w:pStyle w:val="ListParagraph"/>
+        <w:rPr>
+          <w:b/>
+          <w:b/>
+          <w:lang w:val="en-US"/>
+        </w:rPr>
+      </w:pPr>
+      <w:r>
+        <w:rPr>
+          <w:b/>
+          <w:lang w:val="en-US"/>
+        </w:rPr>
+      </w:r>
+    </w:p>
+    <w:p>
+      <w:pPr>
+        <w:pStyle w:val="ListParagraph"/>
+        <w:jc w:val="center"/>
+        <w:rPr>
+          <w:b/>
+          <w:b/>
+          <w:lang w:val="en-US"/>
+        </w:rPr>
+      </w:pPr>
+      <w:r>
+        <w:rPr>
+          <w:b/>
+          <w:lang w:val="en-US"/>
+        </w:rPr>
+        <w:t>Single Layer:</w:t>
+      </w:r>
+    </w:p>
+    <w:p>
+      <w:pPr>
+        <w:pStyle w:val="ListParagraph"/>
+        <w:jc w:val="left"/>
+        <w:rPr>
+          <w:b/>
+          <w:b/>
+          <w:lang w:val="en-US"/>
+        </w:rPr>
+      </w:pPr>
+      <w:r>
+        <w:rPr>
+          <w:b/>
+          <w:lang w:val="en-US"/>
+        </w:rPr>
+        <w:t>Dataset 1:</w:t>
+      </w:r>
+    </w:p>
+    <w:p>
+      <w:pPr>
+        <w:pStyle w:val="ListParagraph"/>
+        <w:rPr>
+          <w:b/>
+          <w:b/>
+          <w:lang w:val="en-US"/>
+        </w:rPr>
+      </w:pPr>
+      <w:r>
+        <w:rPr>
+          <w:b/>
+          <w:lang w:val="en-US"/>
+        </w:rPr>
+        <w:t>Accuracy: 0.99</w:t>
+      </w:r>
+    </w:p>
+    <w:p>
+      <w:pPr>
+        <w:pStyle w:val="ListParagraph"/>
+        <w:rPr>
+          <w:b/>
+          <w:b/>
+          <w:lang w:val="en-US"/>
+        </w:rPr>
+      </w:pPr>
+      <w:r>
+        <w:rPr>
+          <w:b/>
+          <w:lang w:val="en-US"/>
+        </w:rPr>
+        <w:t>Learning rate: 0.001</w:t>
+      </w:r>
+    </w:p>
+    <w:p>
+      <w:pPr>
+        <w:pStyle w:val="ListParagraph"/>
+        <w:ind w:hanging="0"/>
+        <w:rPr>
+          <w:b/>
+          <w:b/>
+          <w:lang w:val="en-US"/>
+        </w:rPr>
+      </w:pPr>
+      <w:r>
+        <w:rPr>
+          <w:b/>
+          <w:lang w:val="en-US"/>
+        </w:rPr>
+        <w:tab/>
+        <w:tab/>
+        <w:t xml:space="preserve"> </w:t>
+      </w:r>
+    </w:p>
+    <w:p>
+      <w:pPr>
+        <w:pStyle w:val="ListParagraph"/>
+        <w:rPr>
+          <w:b/>
+          <w:b/>
+          <w:lang w:val="en-US"/>
+        </w:rPr>
+      </w:pPr>
+      <w:r>
+        <w:rPr>
+          <w:b/>
+          <w:lang w:val="en-US"/>
+        </w:rPr>
+        <w:drawing>
+          <wp:anchor behindDoc="0" distT="0" distB="0" distL="0" distR="0" simplePos="0" locked="0" layoutInCell="1" allowOverlap="1" relativeHeight="10">
+            <wp:simplePos x="0" y="0"/>
+            <wp:positionH relativeFrom="column">
+              <wp:align>center</wp:align>
+            </wp:positionH>
+            <wp:positionV relativeFrom="paragraph">
+              <wp:align>top</wp:align>
+            </wp:positionV>
+            <wp:extent cx="3979545" cy="2987040"/>
+            <wp:effectExtent l="0" t="0" r="0" b="0"/>
+            <wp:wrapSquare wrapText="largest"/>
+            <wp:docPr id="5" name="Bild9" descr=""/>
+            <wp:cNvGraphicFramePr>
+              <a:graphicFrameLocks xmlns:a="http://schemas.openxmlformats.org/drawingml/2006/main" noChangeAspect="1"/>
+            </wp:cNvGraphicFramePr>
+            <a:graphic xmlns:a="http://schemas.openxmlformats.org/drawingml/2006/main">
+              <a:graphicData uri="http://schemas.openxmlformats.org/drawingml/2006/picture">
+                <pic:pic xmlns:pic="http://schemas.openxmlformats.org/drawingml/2006/picture">
+                  <pic:nvPicPr>
+                    <pic:cNvPr id="5" name="Bild9" descr=""/>
+                    <pic:cNvPicPr>
+                      <a:picLocks noChangeAspect="1" noChangeArrowheads="1"/>
+                    </pic:cNvPicPr>
+                  </pic:nvPicPr>
+                  <pic:blipFill>
+                    <a:blip r:embed="rId7"/>
+                    <a:stretch>
+                      <a:fillRect/>
+                    </a:stretch>
+                  </pic:blipFill>
+                  <pic:spPr bwMode="auto">
+                    <a:xfrm>
+                      <a:off x="0" y="0"/>
+                      <a:ext cx="3979545" cy="2987040"/>
+                    </a:xfrm>
+                    <a:prstGeom prst="rect">
+                      <a:avLst/>
+                    </a:prstGeom>
+                  </pic:spPr>
+                </pic:pic>
+              </a:graphicData>
+            </a:graphic>
+          </wp:anchor>
+        </w:drawing>
+      </w:r>
+    </w:p>
+    <w:p>
+      <w:pPr>
+        <w:pStyle w:val="ListParagraph"/>
+        <w:rPr>
+          <w:b/>
+          <w:b/>
+          <w:lang w:val="en-US"/>
+        </w:rPr>
+      </w:pPr>
+      <w:r>
+        <w:rPr>
+          <w:b/>
+          <w:lang w:val="en-US"/>
+        </w:rPr>
+      </w:r>
+    </w:p>
+    <w:p>
+      <w:pPr>
+        <w:pStyle w:val="ListParagraph"/>
+        <w:rPr>
+          <w:b/>
+          <w:b/>
+          <w:lang w:val="en-US"/>
+        </w:rPr>
+      </w:pPr>
+      <w:r>
+        <w:rPr>
+          <w:b/>
+          <w:lang w:val="en-US"/>
+        </w:rPr>
+      </w:r>
+    </w:p>
+    <w:p>
+      <w:pPr>
+        <w:pStyle w:val="ListParagraph"/>
+        <w:rPr>
+          <w:b/>
+          <w:b/>
+          <w:lang w:val="en-US"/>
+        </w:rPr>
+      </w:pPr>
+      <w:r>
+        <w:rPr>
+          <w:b/>
+          <w:lang w:val="en-US"/>
+        </w:rPr>
+      </w:r>
+    </w:p>
+    <w:p>
+      <w:pPr>
+        <w:pStyle w:val="ListParagraph"/>
+        <w:rPr>
+          <w:b/>
+          <w:b/>
+          <w:lang w:val="en-US"/>
+        </w:rPr>
+      </w:pPr>
+      <w:r>
+        <w:rPr>
+          <w:b/>
+          <w:lang w:val="en-US"/>
+        </w:rPr>
+      </w:r>
+    </w:p>
+    <w:p>
+      <w:pPr>
+        <w:pStyle w:val="ListParagraph"/>
+        <w:rPr>
+          <w:b/>
+          <w:b/>
+          <w:lang w:val="en-US"/>
+        </w:rPr>
+      </w:pPr>
+      <w:r>
+        <w:rPr>
+          <w:b/>
+          <w:lang w:val="en-US"/>
+        </w:rPr>
+      </w:r>
+    </w:p>
+    <w:p>
+      <w:pPr>
+        <w:pStyle w:val="ListParagraph"/>
+        <w:rPr>
+          <w:b/>
+          <w:b/>
+          <w:lang w:val="en-US"/>
+        </w:rPr>
+      </w:pPr>
+      <w:r>
+        <w:rPr>
+          <w:b/>
+          <w:lang w:val="en-US"/>
+        </w:rPr>
+      </w:r>
+    </w:p>
+    <w:p>
+      <w:pPr>
+        <w:pStyle w:val="ListParagraph"/>
+        <w:rPr>
+          <w:b/>
+          <w:b/>
+          <w:lang w:val="en-US"/>
+        </w:rPr>
+      </w:pPr>
+      <w:r>
+        <w:rPr>
+          <w:b/>
+          <w:lang w:val="en-US"/>
+        </w:rPr>
+      </w:r>
+    </w:p>
+    <w:p>
+      <w:pPr>
+        <w:pStyle w:val="ListParagraph"/>
+        <w:rPr>
+          <w:b/>
+          <w:b/>
+          <w:lang w:val="en-US"/>
+        </w:rPr>
+      </w:pPr>
+      <w:r>
+        <w:rPr>
+          <w:b/>
+          <w:lang w:val="en-US"/>
+        </w:rPr>
+      </w:r>
+    </w:p>
+    <w:p>
+      <w:pPr>
+        <w:pStyle w:val="ListParagraph"/>
+        <w:rPr>
+          <w:b/>
+          <w:b/>
+          <w:lang w:val="en-US"/>
+        </w:rPr>
+      </w:pPr>
+      <w:r>
+        <w:rPr>
+          <w:b/>
+          <w:lang w:val="en-US"/>
+        </w:rPr>
+      </w:r>
+    </w:p>
+    <w:p>
+      <w:pPr>
+        <w:pStyle w:val="ListParagraph"/>
+        <w:rPr>
+          <w:b/>
+          <w:b/>
+          <w:lang w:val="en-US"/>
+        </w:rPr>
+      </w:pPr>
+      <w:r>
+        <w:rPr>
+          <w:b/>
+          <w:lang w:val="en-US"/>
+        </w:rPr>
+      </w:r>
+    </w:p>
+    <w:p>
+      <w:pPr>
+        <w:pStyle w:val="ListParagraph"/>
+        <w:rPr>
+          <w:b/>
+          <w:b/>
+          <w:lang w:val="en-US"/>
+        </w:rPr>
+      </w:pPr>
+      <w:r>
+        <w:rPr>
+          <w:b/>
+          <w:lang w:val="en-US"/>
+        </w:rPr>
+      </w:r>
+    </w:p>
+    <w:p>
+      <w:pPr>
+        <w:pStyle w:val="ListParagraph"/>
+        <w:rPr>
+          <w:b/>
+          <w:b/>
+          <w:lang w:val="en-US"/>
+        </w:rPr>
+      </w:pPr>
+      <w:r>
+        <w:rPr>
+          <w:b/>
+          <w:lang w:val="en-US"/>
+        </w:rPr>
+      </w:r>
+    </w:p>
+    <w:p>
+      <w:pPr>
+        <w:pStyle w:val="ListParagraph"/>
+        <w:rPr>
+          <w:b/>
+          <w:b/>
+          <w:lang w:val="en-US"/>
+        </w:rPr>
+      </w:pPr>
+      <w:r>
+        <w:rPr>
+          <w:b/>
+          <w:lang w:val="en-US"/>
+        </w:rPr>
+      </w:r>
+    </w:p>
+    <w:p>
+      <w:pPr>
+        <w:pStyle w:val="ListParagraph"/>
+        <w:rPr>
+          <w:b/>
+          <w:b/>
+          <w:lang w:val="en-US"/>
+        </w:rPr>
+      </w:pPr>
+      <w:r>
+        <w:rPr>
+          <w:b/>
+          <w:lang w:val="en-US"/>
+        </w:rPr>
+      </w:r>
+    </w:p>
+    <w:p>
+      <w:pPr>
+        <w:pStyle w:val="ListParagraph"/>
+        <w:rPr>
+          <w:b/>
+          <w:b/>
+          <w:lang w:val="en-US"/>
+        </w:rPr>
+      </w:pPr>
+      <w:r>
+        <w:rPr>
+          <w:b/>
+          <w:lang w:val="en-US"/>
+        </w:rPr>
+      </w:r>
+    </w:p>
+    <w:p>
+      <w:pPr>
+        <w:pStyle w:val="ListParagraph"/>
+        <w:ind w:hanging="0"/>
+        <w:rPr>
+          <w:b/>
+          <w:b/>
+          <w:lang w:val="en-US"/>
+        </w:rPr>
+      </w:pPr>
+      <w:r>
+        <w:rPr>
+          <w:b/>
+          <w:lang w:val="en-US"/>
+        </w:rPr>
+      </w:r>
+    </w:p>
+    <w:p>
+      <w:pPr>
+        <w:pStyle w:val="ListParagraph"/>
+        <w:rPr>
+          <w:b/>
+          <w:b/>
+          <w:lang w:val="en-US"/>
+        </w:rPr>
+      </w:pPr>
+      <w:r>
+        <w:rPr>
+          <w:b/>
+          <w:lang w:val="en-US"/>
+        </w:rPr>
+      </w:r>
+    </w:p>
+    <w:p>
+      <w:pPr>
+        <w:pStyle w:val="ListParagraph"/>
+        <w:rPr>
+          <w:b/>
+          <w:b/>
+          <w:lang w:val="en-US"/>
+        </w:rPr>
+      </w:pPr>
+      <w:r>
+        <w:rPr>
+          <w:b/>
+          <w:lang w:val="en-US"/>
+        </w:rPr>
+        <w:t>Dataset 2:</w:t>
+      </w:r>
+    </w:p>
+    <w:p>
+      <w:pPr>
+        <w:pStyle w:val="ListParagraph"/>
+        <w:rPr>
+          <w:b/>
+          <w:b/>
+          <w:lang w:val="en-US"/>
+        </w:rPr>
+      </w:pPr>
+      <w:r>
+        <w:rPr>
+          <w:b/>
+          <w:lang w:val="en-US"/>
+        </w:rPr>
+        <w:t>Accuracy: 0.825</w:t>
+      </w:r>
+    </w:p>
+    <w:p>
+      <w:pPr>
+        <w:pStyle w:val="ListParagraph"/>
+        <w:rPr>
+          <w:b/>
+          <w:b/>
+          <w:lang w:val="en-US"/>
+        </w:rPr>
+      </w:pPr>
+      <w:r>
+        <w:rPr>
+          <w:b/>
+          <w:lang w:val="en-US"/>
+        </w:rPr>
+        <w:t>Learning rate: 0.001</w:t>
+      </w:r>
+    </w:p>
+    <w:p>
+      <w:pPr>
+        <w:pStyle w:val="ListParagraph"/>
+        <w:rPr>
+          <w:b/>
+          <w:b/>
+          <w:lang w:val="en-US"/>
+        </w:rPr>
+      </w:pPr>
+      <w:r>
+        <w:rPr>
+          <w:b/>
+          <w:lang w:val="en-US"/>
+        </w:rPr>
+        <w:drawing>
+          <wp:anchor behindDoc="0" distT="0" distB="0" distL="0" distR="0" simplePos="0" locked="0" layoutInCell="1" allowOverlap="1" relativeHeight="11">
+            <wp:simplePos x="0" y="0"/>
+            <wp:positionH relativeFrom="column">
+              <wp:align>center</wp:align>
+            </wp:positionH>
+            <wp:positionV relativeFrom="paragraph">
+              <wp:align>top</wp:align>
+            </wp:positionV>
+            <wp:extent cx="4236085" cy="2969260"/>
+            <wp:effectExtent l="0" t="0" r="0" b="0"/>
+            <wp:wrapSquare wrapText="largest"/>
+            <wp:docPr id="6" name="Bild10" descr=""/>
+            <wp:cNvGraphicFramePr>
+              <a:graphicFrameLocks xmlns:a="http://schemas.openxmlformats.org/drawingml/2006/main" noChangeAspect="1"/>
+            </wp:cNvGraphicFramePr>
+            <a:graphic xmlns:a="http://schemas.openxmlformats.org/drawingml/2006/main">
+              <a:graphicData uri="http://schemas.openxmlformats.org/drawingml/2006/picture">
+                <pic:pic xmlns:pic="http://schemas.openxmlformats.org/drawingml/2006/picture">
+                  <pic:nvPicPr>
+                    <pic:cNvPr id="6" name="Bild10" descr=""/>
+                    <pic:cNvPicPr>
+                      <a:picLocks noChangeAspect="1" noChangeArrowheads="1"/>
+                    </pic:cNvPicPr>
+                  </pic:nvPicPr>
+                  <pic:blipFill>
+                    <a:blip r:embed="rId8"/>
+                    <a:stretch>
+                      <a:fillRect/>
+                    </a:stretch>
+                  </pic:blipFill>
+                  <pic:spPr bwMode="auto">
+                    <a:xfrm>
+                      <a:off x="0" y="0"/>
+                      <a:ext cx="4236085" cy="2969260"/>
+                    </a:xfrm>
+                    <a:prstGeom prst="rect">
+                      <a:avLst/>
+                    </a:prstGeom>
+                  </pic:spPr>
+                </pic:pic>
+              </a:graphicData>
+            </a:graphic>
+          </wp:anchor>
+        </w:drawing>
+      </w:r>
+    </w:p>
+    <w:p>
+      <w:pPr>
+        <w:pStyle w:val="ListParagraph"/>
+        <w:rPr>
+          <w:b/>
+          <w:b/>
+          <w:lang w:val="en-US"/>
+        </w:rPr>
+      </w:pPr>
+      <w:r>
+        <w:rPr>
+          <w:b/>
+          <w:lang w:val="en-US"/>
+        </w:rPr>
+      </w:r>
+    </w:p>
+    <w:p>
+      <w:pPr>
+        <w:pStyle w:val="ListParagraph"/>
+        <w:rPr>
+          <w:b/>
+          <w:b/>
+          <w:lang w:val="en-US"/>
+        </w:rPr>
+      </w:pPr>
+      <w:r>
+        <w:rPr>
+          <w:b/>
+          <w:lang w:val="en-US"/>
+        </w:rPr>
+      </w:r>
+    </w:p>
+    <w:p>
+      <w:pPr>
+        <w:pStyle w:val="ListParagraph"/>
+        <w:rPr>
+          <w:b/>
+          <w:b/>
+          <w:lang w:val="en-US"/>
+        </w:rPr>
+      </w:pPr>
+      <w:r>
+        <w:rPr>
+          <w:b/>
+          <w:lang w:val="en-US"/>
+        </w:rPr>
+      </w:r>
+    </w:p>
+    <w:p>
+      <w:pPr>
+        <w:pStyle w:val="ListParagraph"/>
+        <w:rPr>
+          <w:b/>
+          <w:b/>
+          <w:lang w:val="en-US"/>
+        </w:rPr>
+      </w:pPr>
+      <w:r>
+        <w:rPr>
+          <w:b/>
+          <w:lang w:val="en-US"/>
+        </w:rPr>
+      </w:r>
+    </w:p>
+    <w:p>
+      <w:pPr>
+        <w:pStyle w:val="ListParagraph"/>
+        <w:jc w:val="center"/>
+        <w:rPr>
+          <w:b/>
+          <w:b/>
+          <w:lang w:val="en-US"/>
+        </w:rPr>
+      </w:pPr>
+      <w:r>
+        <w:rPr>
+          <w:b/>
+          <w:lang w:val="en-US"/>
+        </w:rPr>
+      </w:r>
+    </w:p>
+    <w:p>
+      <w:pPr>
+        <w:pStyle w:val="ListParagraph"/>
+        <w:jc w:val="center"/>
+        <w:rPr>
+          <w:b/>
+          <w:b/>
+          <w:lang w:val="en-US"/>
+        </w:rPr>
+      </w:pPr>
+      <w:r>
+        <w:rPr>
+          <w:b/>
+          <w:lang w:val="en-US"/>
+        </w:rPr>
+      </w:r>
+    </w:p>
+    <w:p>
+      <w:pPr>
+        <w:pStyle w:val="ListParagraph"/>
+        <w:jc w:val="center"/>
+        <w:rPr>
+          <w:b/>
+          <w:b/>
+          <w:lang w:val="en-US"/>
+        </w:rPr>
+      </w:pPr>
+      <w:r>
+        <w:rPr>
+          <w:b/>
+          <w:lang w:val="en-US"/>
+        </w:rPr>
+      </w:r>
+    </w:p>
+    <w:p>
+      <w:pPr>
+        <w:pStyle w:val="ListParagraph"/>
+        <w:jc w:val="center"/>
+        <w:rPr>
+          <w:b/>
+          <w:b/>
+          <w:lang w:val="en-US"/>
+        </w:rPr>
+      </w:pPr>
+      <w:r>
+        <w:rPr>
+          <w:b/>
+          <w:lang w:val="en-US"/>
+        </w:rPr>
+      </w:r>
+    </w:p>
+    <w:p>
+      <w:pPr>
+        <w:pStyle w:val="ListParagraph"/>
+        <w:jc w:val="center"/>
+        <w:rPr>
+          <w:b/>
+          <w:b/>
+          <w:lang w:val="en-US"/>
+        </w:rPr>
+      </w:pPr>
+      <w:r>
+        <w:rPr>
+          <w:b/>
+          <w:lang w:val="en-US"/>
+        </w:rPr>
+      </w:r>
+    </w:p>
+    <w:p>
+      <w:pPr>
+        <w:pStyle w:val="ListParagraph"/>
+        <w:jc w:val="center"/>
+        <w:rPr>
+          <w:b/>
+          <w:b/>
+          <w:lang w:val="en-US"/>
+        </w:rPr>
+      </w:pPr>
+      <w:r>
+        <w:rPr>
+          <w:b/>
+          <w:lang w:val="en-US"/>
+        </w:rPr>
+      </w:r>
+    </w:p>
+    <w:p>
+      <w:pPr>
+        <w:pStyle w:val="ListParagraph"/>
+        <w:jc w:val="center"/>
+        <w:rPr>
+          <w:b/>
+          <w:b/>
+          <w:lang w:val="en-US"/>
+        </w:rPr>
+      </w:pPr>
+      <w:r>
+        <w:rPr>
+          <w:b/>
+          <w:lang w:val="en-US"/>
+        </w:rPr>
+      </w:r>
+    </w:p>
+    <w:p>
+      <w:pPr>
+        <w:pStyle w:val="ListParagraph"/>
+        <w:jc w:val="center"/>
+        <w:rPr>
+          <w:b/>
+          <w:b/>
+          <w:lang w:val="en-US"/>
+        </w:rPr>
+      </w:pPr>
+      <w:r>
+        <w:rPr>
+          <w:b/>
+          <w:lang w:val="en-US"/>
+        </w:rPr>
+      </w:r>
+    </w:p>
+    <w:p>
+      <w:pPr>
+        <w:pStyle w:val="ListParagraph"/>
+        <w:jc w:val="center"/>
+        <w:rPr>
+          <w:b/>
+          <w:b/>
+          <w:lang w:val="en-US"/>
+        </w:rPr>
+      </w:pPr>
+      <w:r>
+        <w:rPr>
+          <w:b/>
+          <w:lang w:val="en-US"/>
+        </w:rPr>
+      </w:r>
+    </w:p>
+    <w:p>
+      <w:pPr>
+        <w:pStyle w:val="ListParagraph"/>
+        <w:jc w:val="center"/>
+        <w:rPr>
+          <w:b/>
+          <w:b/>
+          <w:lang w:val="en-US"/>
+        </w:rPr>
+      </w:pPr>
+      <w:r>
+        <w:rPr>
+          <w:b/>
+          <w:lang w:val="en-US"/>
+        </w:rPr>
+      </w:r>
+    </w:p>
+    <w:p>
+      <w:pPr>
+        <w:pStyle w:val="ListParagraph"/>
+        <w:jc w:val="center"/>
+        <w:rPr>
+          <w:b/>
+          <w:b/>
+          <w:lang w:val="en-US"/>
+        </w:rPr>
+      </w:pPr>
+      <w:r>
+        <w:rPr>
+          <w:b/>
+          <w:lang w:val="en-US"/>
+        </w:rPr>
+      </w:r>
+    </w:p>
+    <w:p>
+      <w:pPr>
+        <w:pStyle w:val="ListParagraph"/>
+        <w:jc w:val="center"/>
+        <w:rPr>
+          <w:b/>
+          <w:b/>
+          <w:lang w:val="en-US"/>
+        </w:rPr>
+      </w:pPr>
+      <w:r>
+        <w:rPr>
+          <w:b/>
+          <w:lang w:val="en-US"/>
+        </w:rPr>
+      </w:r>
+    </w:p>
+    <w:p>
+      <w:pPr>
+        <w:pStyle w:val="ListParagraph"/>
+        <w:jc w:val="left"/>
+        <w:rPr>
+          <w:b w:val="false"/>
+          <w:b w:val="false"/>
+          <w:bCs w:val="false"/>
+          <w:lang w:val="en-US"/>
+        </w:rPr>
+      </w:pPr>
+      <w:r>
+        <w:rPr>
+          <w:b w:val="false"/>
+          <w:bCs w:val="false"/>
+          <w:lang w:val="en-US"/>
+        </w:rPr>
+        <w:t>For datasets 3 and 4 similar results as dataset 2 were received, since none of these were linearly seperable. Therefore presentation of those results were skipped.</w:t>
+      </w:r>
+    </w:p>
+    <w:p>
+      <w:pPr>
+        <w:pStyle w:val="ListParagraph"/>
+        <w:jc w:val="center"/>
+        <w:rPr>
+          <w:b/>
+          <w:b/>
+          <w:lang w:val="en-US"/>
+        </w:rPr>
+      </w:pPr>
+      <w:r>
+        <w:rPr>
+          <w:b/>
+          <w:lang w:val="en-US"/>
+        </w:rPr>
+      </w:r>
+    </w:p>
+    <w:p>
+      <w:pPr>
+        <w:pStyle w:val="ListParagraph"/>
+        <w:jc w:val="center"/>
+        <w:rPr>
+          <w:b/>
+          <w:b/>
+          <w:lang w:val="en-US"/>
+        </w:rPr>
+      </w:pPr>
+      <w:r>
+        <w:rPr>
+          <w:b/>
+          <w:lang w:val="en-US"/>
+        </w:rPr>
+      </w:r>
+    </w:p>
+    <w:p>
+      <w:pPr>
+        <w:pStyle w:val="ListParagraph"/>
+        <w:jc w:val="center"/>
+        <w:rPr>
+          <w:b/>
+          <w:b/>
+          <w:lang w:val="en-US"/>
+        </w:rPr>
+      </w:pPr>
+      <w:r>
+        <w:rPr>
+          <w:b/>
+          <w:lang w:val="en-US"/>
+        </w:rPr>
+      </w:r>
+    </w:p>
+    <w:p>
+      <w:pPr>
+        <w:pStyle w:val="ListParagraph"/>
+        <w:jc w:val="center"/>
+        <w:rPr>
+          <w:b/>
+          <w:b/>
+          <w:lang w:val="en-US"/>
+        </w:rPr>
+      </w:pPr>
+      <w:r>
+        <w:rPr>
+          <w:b/>
+          <w:lang w:val="en-US"/>
+        </w:rPr>
+        <w:t>Multi Layer:</w:t>
+      </w:r>
+    </w:p>
+    <w:p>
+      <w:pPr>
+        <w:pStyle w:val="ListParagraph"/>
+        <w:rPr>
+          <w:b/>
+          <w:b/>
+          <w:lang w:val="en-US"/>
+        </w:rPr>
+      </w:pPr>
+      <w:r>
+        <w:rPr>
+          <w:b/>
+          <w:lang w:val="en-US"/>
+        </w:rPr>
+        <w:t>Dataset 1:</w:t>
+      </w:r>
+    </w:p>
+    <w:p>
+      <w:pPr>
+        <w:pStyle w:val="ListParagraph"/>
+        <w:rPr>
+          <w:b/>
+          <w:b/>
+          <w:lang w:val="en-US"/>
+        </w:rPr>
+      </w:pPr>
+      <w:r>
+        <w:rPr>
+          <w:b/>
+          <w:lang w:val="en-US"/>
+        </w:rPr>
+        <w:t>Accuracy: 0.995</w:t>
+      </w:r>
+    </w:p>
+    <w:p>
+      <w:pPr>
+        <w:pStyle w:val="ListParagraph"/>
+        <w:rPr>
+          <w:b/>
+          <w:b/>
+          <w:lang w:val="en-US"/>
+        </w:rPr>
+      </w:pPr>
+      <w:r>
+        <w:rPr>
+          <w:b/>
+          <w:lang w:val="en-US"/>
+        </w:rPr>
+        <w:t>Neruons: 20</w:t>
+      </w:r>
+    </w:p>
+    <w:p>
+      <w:pPr>
+        <w:pStyle w:val="ListParagraph"/>
+        <w:ind w:hanging="0"/>
+        <w:rPr>
+          <w:b/>
+          <w:b/>
+          <w:lang w:val="en-US"/>
+        </w:rPr>
+      </w:pPr>
+      <w:r>
+        <w:rPr>
+          <w:b/>
+          <w:lang w:val="en-US"/>
+        </w:rPr>
+        <w:tab/>
+        <w:t>Learning rate: 0.005</w:t>
+      </w:r>
+    </w:p>
+    <w:p>
+      <w:pPr>
+        <w:pStyle w:val="ListParagraph"/>
+        <w:rPr>
+          <w:b/>
+          <w:b/>
+          <w:lang w:val="en-US"/>
+        </w:rPr>
+      </w:pPr>
+      <w:r>
+        <w:rPr>
+          <w:b/>
+          <w:lang w:val="en-US"/>
+        </w:rPr>
+        <w:drawing>
+          <wp:anchor behindDoc="0" distT="0" distB="0" distL="0" distR="0" simplePos="0" locked="0" layoutInCell="1" allowOverlap="1" relativeHeight="6">
+            <wp:simplePos x="0" y="0"/>
+            <wp:positionH relativeFrom="column">
+              <wp:align>center</wp:align>
+            </wp:positionH>
+            <wp:positionV relativeFrom="paragraph">
+              <wp:align>top</wp:align>
+            </wp:positionV>
+            <wp:extent cx="3402330" cy="2553335"/>
+            <wp:effectExtent l="0" t="0" r="0" b="0"/>
+            <wp:wrapSquare wrapText="largest"/>
+            <wp:docPr id="7" name="Bild5" descr=""/>
+            <wp:cNvGraphicFramePr>
+              <a:graphicFrameLocks xmlns:a="http://schemas.openxmlformats.org/drawingml/2006/main" noChangeAspect="1"/>
+            </wp:cNvGraphicFramePr>
+            <a:graphic xmlns:a="http://schemas.openxmlformats.org/drawingml/2006/main">
+              <a:graphicData uri="http://schemas.openxmlformats.org/drawingml/2006/picture">
+                <pic:pic xmlns:pic="http://schemas.openxmlformats.org/drawingml/2006/picture">
+                  <pic:nvPicPr>
+                    <pic:cNvPr id="7" name="Bild5" descr=""/>
+                    <pic:cNvPicPr>
+                      <a:picLocks noChangeAspect="1" noChangeArrowheads="1"/>
+                    </pic:cNvPicPr>
+                  </pic:nvPicPr>
+                  <pic:blipFill>
+                    <a:blip r:embed="rId9"/>
+                    <a:stretch>
+                      <a:fillRect/>
+                    </a:stretch>
+                  </pic:blipFill>
+                  <pic:spPr bwMode="auto">
+                    <a:xfrm>
+                      <a:off x="0" y="0"/>
+                      <a:ext cx="3402330" cy="2553335"/>
+                    </a:xfrm>
+                    <a:prstGeom prst="rect">
+                      <a:avLst/>
+                    </a:prstGeom>
+                  </pic:spPr>
+                </pic:pic>
+              </a:graphicData>
+            </a:graphic>
+          </wp:anchor>
+        </w:drawing>
+      </w:r>
+    </w:p>
+    <w:p>
+      <w:pPr>
+        <w:pStyle w:val="ListParagraph"/>
+        <w:rPr>
+          <w:b/>
+          <w:b/>
+          <w:lang w:val="en-US"/>
+        </w:rPr>
+      </w:pPr>
+      <w:r>
+        <w:rPr>
+          <w:b/>
+          <w:lang w:val="en-US"/>
+        </w:rPr>
+      </w:r>
+    </w:p>
+    <w:p>
+      <w:pPr>
+        <w:pStyle w:val="ListParagraph"/>
+        <w:rPr>
+          <w:b/>
+          <w:b/>
+          <w:lang w:val="en-US"/>
+        </w:rPr>
+      </w:pPr>
+      <w:r>
+        <w:rPr>
+          <w:b/>
+          <w:lang w:val="en-US"/>
+        </w:rPr>
+      </w:r>
+    </w:p>
+    <w:p>
+      <w:pPr>
+        <w:pStyle w:val="ListParagraph"/>
+        <w:rPr>
+          <w:b/>
+          <w:b/>
+          <w:lang w:val="en-US"/>
+        </w:rPr>
+      </w:pPr>
+      <w:r>
+        <w:rPr>
+          <w:b/>
+          <w:lang w:val="en-US"/>
+        </w:rPr>
+      </w:r>
+    </w:p>
+    <w:p>
+      <w:pPr>
+        <w:pStyle w:val="ListParagraph"/>
+        <w:rPr>
+          <w:b/>
+          <w:b/>
+          <w:lang w:val="en-US"/>
+        </w:rPr>
+      </w:pPr>
+      <w:r>
+        <w:rPr>
+          <w:b/>
+          <w:lang w:val="en-US"/>
+        </w:rPr>
+      </w:r>
+    </w:p>
+    <w:p>
+      <w:pPr>
+        <w:pStyle w:val="ListParagraph"/>
+        <w:rPr>
+          <w:b/>
+          <w:b/>
+          <w:lang w:val="en-US"/>
+        </w:rPr>
+      </w:pPr>
+      <w:r>
+        <w:rPr>
+          <w:b/>
+          <w:lang w:val="en-US"/>
+        </w:rPr>
+      </w:r>
+    </w:p>
+    <w:p>
+      <w:pPr>
+        <w:pStyle w:val="ListParagraph"/>
+        <w:rPr>
+          <w:b/>
+          <w:b/>
+          <w:lang w:val="en-US"/>
+        </w:rPr>
+      </w:pPr>
+      <w:r>
+        <w:rPr>
+          <w:b/>
+          <w:lang w:val="en-US"/>
+        </w:rPr>
+      </w:r>
+    </w:p>
+    <w:p>
+      <w:pPr>
+        <w:pStyle w:val="ListParagraph"/>
+        <w:rPr>
+          <w:b/>
+          <w:b/>
+          <w:lang w:val="en-US"/>
+        </w:rPr>
+      </w:pPr>
+      <w:r>
+        <w:rPr>
+          <w:b/>
+          <w:lang w:val="en-US"/>
+        </w:rPr>
+      </w:r>
+    </w:p>
+    <w:p>
+      <w:pPr>
+        <w:pStyle w:val="ListParagraph"/>
+        <w:rPr>
+          <w:b/>
+          <w:b/>
+          <w:lang w:val="en-US"/>
+        </w:rPr>
+      </w:pPr>
+      <w:r>
+        <w:rPr>
+          <w:b/>
+          <w:lang w:val="en-US"/>
+        </w:rPr>
+      </w:r>
+    </w:p>
+    <w:p>
+      <w:pPr>
+        <w:pStyle w:val="ListParagraph"/>
+        <w:rPr>
+          <w:b/>
+          <w:b/>
+          <w:lang w:val="en-US"/>
+        </w:rPr>
+      </w:pPr>
+      <w:r>
+        <w:rPr>
+          <w:b/>
+          <w:lang w:val="en-US"/>
+        </w:rPr>
+      </w:r>
+    </w:p>
+    <w:p>
+      <w:pPr>
+        <w:pStyle w:val="ListParagraph"/>
+        <w:rPr>
+          <w:b/>
+          <w:b/>
+          <w:lang w:val="en-US"/>
+        </w:rPr>
+      </w:pPr>
+      <w:r>
+        <w:rPr>
+          <w:b/>
+          <w:lang w:val="en-US"/>
+        </w:rPr>
+      </w:r>
+    </w:p>
+    <w:p>
+      <w:pPr>
+        <w:pStyle w:val="ListParagraph"/>
+        <w:rPr>
+          <w:b/>
+          <w:b/>
+          <w:lang w:val="en-US"/>
+        </w:rPr>
+      </w:pPr>
+      <w:r>
+        <w:rPr>
+          <w:b/>
+          <w:lang w:val="en-US"/>
+        </w:rPr>
+      </w:r>
+    </w:p>
+    <w:p>
+      <w:pPr>
+        <w:pStyle w:val="ListParagraph"/>
+        <w:rPr>
+          <w:b/>
+          <w:b/>
+          <w:lang w:val="en-US"/>
+        </w:rPr>
+      </w:pPr>
+      <w:r>
+        <w:rPr>
+          <w:b/>
+          <w:lang w:val="en-US"/>
+        </w:rPr>
+      </w:r>
+    </w:p>
+    <w:p>
+      <w:pPr>
+        <w:pStyle w:val="ListParagraph"/>
+        <w:ind w:hanging="0"/>
+        <w:rPr>
+          <w:b/>
+          <w:b/>
+          <w:lang w:val="en-US"/>
+        </w:rPr>
+      </w:pPr>
+      <w:r>
+        <w:rPr>
+          <w:b/>
+          <w:lang w:val="en-US"/>
+        </w:rPr>
+        <w:tab/>
+        <w:t>Dataset 2:</w:t>
+      </w:r>
+    </w:p>
+    <w:p>
+      <w:pPr>
+        <w:pStyle w:val="ListParagraph"/>
+        <w:rPr>
+          <w:b/>
+          <w:b/>
+          <w:lang w:val="en-US"/>
+        </w:rPr>
+      </w:pPr>
+      <w:r>
+        <w:rPr>
+          <w:b/>
+          <w:lang w:val="en-US"/>
+        </w:rPr>
+        <w:t>Accuracy: 0.999</w:t>
+      </w:r>
+    </w:p>
+    <w:p>
+      <w:pPr>
+        <w:pStyle w:val="ListParagraph"/>
+        <w:rPr>
+          <w:b/>
+          <w:b/>
+          <w:lang w:val="en-US"/>
+        </w:rPr>
+      </w:pPr>
+      <w:r>
+        <w:rPr>
+          <w:b/>
+          <w:lang w:val="en-US"/>
+        </w:rPr>
+        <w:t>Neurons: 30</w:t>
+      </w:r>
+    </w:p>
+    <w:p>
+      <w:pPr>
+        <w:pStyle w:val="ListParagraph"/>
+        <w:rPr>
+          <w:b/>
+          <w:b/>
+          <w:lang w:val="en-US"/>
+        </w:rPr>
+      </w:pPr>
+      <w:r>
+        <w:rPr>
+          <w:b/>
+          <w:lang w:val="en-US"/>
+        </w:rPr>
+        <w:t>Learning Rate: 0.005</w:t>
+      </w:r>
+    </w:p>
+    <w:p>
+      <w:pPr>
+        <w:pStyle w:val="ListParagraph"/>
+        <w:rPr>
+          <w:b/>
+          <w:b/>
+          <w:lang w:val="en-US"/>
+        </w:rPr>
+      </w:pPr>
+      <w:r>
+        <w:rPr>
+          <w:b/>
+          <w:lang w:val="en-US"/>
+        </w:rPr>
+      </w:r>
+    </w:p>
+    <w:p>
+      <w:pPr>
+        <w:pStyle w:val="ListParagraph"/>
+        <w:rPr>
+          <w:b/>
+          <w:b/>
+          <w:lang w:val="en-US"/>
+        </w:rPr>
+      </w:pPr>
+      <w:r>
+        <w:rPr>
+          <w:b/>
+          <w:lang w:val="en-US"/>
+        </w:rPr>
+        <w:drawing>
+          <wp:anchor behindDoc="0" distT="0" distB="0" distL="0" distR="0" simplePos="0" locked="0" layoutInCell="1" allowOverlap="1" relativeHeight="7">
+            <wp:simplePos x="0" y="0"/>
+            <wp:positionH relativeFrom="column">
+              <wp:posOffset>1050925</wp:posOffset>
+            </wp:positionH>
+            <wp:positionV relativeFrom="paragraph">
+              <wp:posOffset>137795</wp:posOffset>
+            </wp:positionV>
+            <wp:extent cx="3545205" cy="2660650"/>
+            <wp:effectExtent l="0" t="0" r="0" b="0"/>
+            <wp:wrapSquare wrapText="largest"/>
+            <wp:docPr id="8" name="Bild7" descr=""/>
+            <wp:cNvGraphicFramePr>
+              <a:graphicFrameLocks xmlns:a="http://schemas.openxmlformats.org/drawingml/2006/main" noChangeAspect="1"/>
+            </wp:cNvGraphicFramePr>
+            <a:graphic xmlns:a="http://schemas.openxmlformats.org/drawingml/2006/main">
+              <a:graphicData uri="http://schemas.openxmlformats.org/drawingml/2006/picture">
+                <pic:pic xmlns:pic="http://schemas.openxmlformats.org/drawingml/2006/picture">
+                  <pic:nvPicPr>
+                    <pic:cNvPr id="8" name="Bild7" descr=""/>
+                    <pic:cNvPicPr>
+                      <a:picLocks noChangeAspect="1" noChangeArrowheads="1"/>
+                    </pic:cNvPicPr>
+                  </pic:nvPicPr>
+                  <pic:blipFill>
+                    <a:blip r:embed="rId10"/>
+                    <a:stretch>
+                      <a:fillRect/>
+                    </a:stretch>
+                  </pic:blipFill>
+                  <pic:spPr bwMode="auto">
+                    <a:xfrm>
+                      <a:off x="0" y="0"/>
+                      <a:ext cx="3545205" cy="2660650"/>
+                    </a:xfrm>
+                    <a:prstGeom prst="rect">
+                      <a:avLst/>
+                    </a:prstGeom>
+                  </pic:spPr>
+                </pic:pic>
+              </a:graphicData>
+            </a:graphic>
+          </wp:anchor>
+        </w:drawing>
+      </w:r>
+    </w:p>
+    <w:p>
+      <w:pPr>
+        <w:pStyle w:val="ListParagraph"/>
+        <w:rPr>
+          <w:b/>
+          <w:b/>
+          <w:lang w:val="en-US"/>
+        </w:rPr>
+      </w:pPr>
+      <w:r>
+        <w:rPr>
+          <w:b/>
+          <w:lang w:val="en-US"/>
+        </w:rPr>
+      </w:r>
+    </w:p>
+    <w:p>
+      <w:pPr>
+        <w:pStyle w:val="ListParagraph"/>
+        <w:rPr>
+          <w:b/>
+          <w:b/>
+          <w:lang w:val="en-US"/>
+        </w:rPr>
+      </w:pPr>
+      <w:r>
+        <w:rPr>
+          <w:b/>
+          <w:lang w:val="en-US"/>
+        </w:rPr>
+      </w:r>
+    </w:p>
+    <w:p>
+      <w:pPr>
+        <w:pStyle w:val="ListParagraph"/>
+        <w:rPr>
+          <w:b/>
+          <w:b/>
+          <w:lang w:val="en-US"/>
+        </w:rPr>
+      </w:pPr>
+      <w:r>
+        <w:rPr>
+          <w:b/>
+          <w:lang w:val="en-US"/>
+        </w:rPr>
+      </w:r>
+    </w:p>
+    <w:p>
+      <w:pPr>
+        <w:pStyle w:val="ListParagraph"/>
+        <w:rPr>
+          <w:b/>
+          <w:b/>
+          <w:lang w:val="en-US"/>
+        </w:rPr>
+      </w:pPr>
+      <w:r>
+        <w:rPr>
+          <w:b/>
+          <w:lang w:val="en-US"/>
+        </w:rPr>
+      </w:r>
+    </w:p>
+    <w:p>
+      <w:pPr>
+        <w:pStyle w:val="ListParagraph"/>
+        <w:rPr>
+          <w:b/>
+          <w:b/>
+          <w:lang w:val="en-US"/>
+        </w:rPr>
+      </w:pPr>
+      <w:r>
+        <w:rPr>
+          <w:b/>
+          <w:lang w:val="en-US"/>
+        </w:rPr>
+      </w:r>
+    </w:p>
+    <w:p>
+      <w:pPr>
+        <w:pStyle w:val="ListParagraph"/>
+        <w:rPr>
+          <w:b/>
+          <w:b/>
+          <w:lang w:val="en-US"/>
+        </w:rPr>
+      </w:pPr>
+      <w:r>
+        <w:rPr>
+          <w:b/>
+          <w:lang w:val="en-US"/>
+        </w:rPr>
+      </w:r>
+    </w:p>
+    <w:p>
+      <w:pPr>
+        <w:pStyle w:val="ListParagraph"/>
+        <w:rPr>
+          <w:b/>
+          <w:b/>
+          <w:lang w:val="en-US"/>
+        </w:rPr>
+      </w:pPr>
+      <w:r>
+        <w:rPr>
+          <w:b/>
+          <w:lang w:val="en-US"/>
+        </w:rPr>
+      </w:r>
+    </w:p>
+    <w:p>
+      <w:pPr>
+        <w:pStyle w:val="ListParagraph"/>
+        <w:rPr>
+          <w:b/>
+          <w:b/>
+          <w:lang w:val="en-US"/>
+        </w:rPr>
+      </w:pPr>
+      <w:r>
+        <w:rPr>
+          <w:b/>
+          <w:lang w:val="en-US"/>
+        </w:rPr>
+      </w:r>
+    </w:p>
+    <w:p>
+      <w:pPr>
+        <w:pStyle w:val="ListParagraph"/>
+        <w:rPr>
+          <w:b/>
+          <w:b/>
+          <w:lang w:val="en-US"/>
+        </w:rPr>
+      </w:pPr>
+      <w:r>
+        <w:rPr>
+          <w:b/>
+          <w:lang w:val="en-US"/>
+        </w:rPr>
+      </w:r>
+    </w:p>
+    <w:p>
+      <w:pPr>
+        <w:pStyle w:val="ListParagraph"/>
+        <w:rPr>
+          <w:b/>
+          <w:b/>
+          <w:lang w:val="en-US"/>
+        </w:rPr>
+      </w:pPr>
+      <w:r>
+        <w:rPr>
+          <w:b/>
+          <w:lang w:val="en-US"/>
+        </w:rPr>
+      </w:r>
+    </w:p>
+    <w:p>
+      <w:pPr>
+        <w:pStyle w:val="ListParagraph"/>
+        <w:rPr>
+          <w:b/>
+          <w:b/>
+          <w:lang w:val="en-US"/>
+        </w:rPr>
+      </w:pPr>
+      <w:r>
+        <w:rPr>
+          <w:b/>
+          <w:lang w:val="en-US"/>
+        </w:rPr>
+      </w:r>
+    </w:p>
+    <w:p>
+      <w:pPr>
+        <w:pStyle w:val="ListParagraph"/>
+        <w:rPr>
+          <w:b/>
+          <w:b/>
+          <w:lang w:val="en-US"/>
+        </w:rPr>
+      </w:pPr>
+      <w:r>
+        <w:rPr>
+          <w:b/>
+          <w:lang w:val="en-US"/>
+        </w:rPr>
+      </w:r>
+    </w:p>
+    <w:p>
+      <w:pPr>
+        <w:pStyle w:val="ListParagraph"/>
+        <w:rPr>
+          <w:b/>
+          <w:b/>
+          <w:lang w:val="en-US"/>
+        </w:rPr>
+      </w:pPr>
+      <w:r>
+        <w:rPr>
+          <w:b/>
+          <w:lang w:val="en-US"/>
+        </w:rPr>
+      </w:r>
+    </w:p>
+    <w:p>
+      <w:pPr>
+        <w:pStyle w:val="ListParagraph"/>
+        <w:rPr>
+          <w:b/>
+          <w:b/>
+          <w:lang w:val="en-US"/>
+        </w:rPr>
+      </w:pPr>
+      <w:r>
+        <w:rPr>
+          <w:b/>
+          <w:lang w:val="en-US"/>
+        </w:rPr>
+      </w:r>
+    </w:p>
+    <w:p>
+      <w:pPr>
+        <w:pStyle w:val="ListParagraph"/>
+        <w:rPr>
+          <w:b/>
+          <w:b/>
+          <w:lang w:val="en-US"/>
+        </w:rPr>
+      </w:pPr>
+      <w:r>
+        <w:rPr>
+          <w:b/>
+          <w:lang w:val="en-US"/>
+        </w:rPr>
+      </w:r>
+    </w:p>
+    <w:p>
+      <w:pPr>
+        <w:pStyle w:val="ListParagraph"/>
+        <w:rPr>
+          <w:b/>
+          <w:b/>
+          <w:lang w:val="en-US"/>
+        </w:rPr>
+      </w:pPr>
+      <w:r>
+        <w:rPr>
+          <w:b/>
+          <w:lang w:val="en-US"/>
+        </w:rPr>
+      </w:r>
+    </w:p>
+    <w:p>
+      <w:pPr>
+        <w:pStyle w:val="ListParagraph"/>
+        <w:rPr>
+          <w:b/>
+          <w:b/>
+          <w:lang w:val="en-US"/>
+        </w:rPr>
+      </w:pPr>
+      <w:r>
+        <w:rPr>
+          <w:b/>
+          <w:lang w:val="en-US"/>
+        </w:rPr>
+      </w:r>
+    </w:p>
+    <w:p>
+      <w:pPr>
+        <w:pStyle w:val="ListParagraph"/>
+        <w:rPr>
+          <w:b/>
+          <w:b/>
+          <w:lang w:val="en-US"/>
+        </w:rPr>
+      </w:pPr>
+      <w:r>
+        <w:rPr>
+          <w:b/>
+          <w:lang w:val="en-US"/>
+        </w:rPr>
+      </w:r>
+    </w:p>
+    <w:p>
+      <w:pPr>
+        <w:pStyle w:val="ListParagraph"/>
+        <w:rPr>
+          <w:b/>
+          <w:b/>
+          <w:lang w:val="en-US"/>
+        </w:rPr>
+      </w:pPr>
+      <w:r>
+        <w:rPr>
+          <w:b/>
+          <w:lang w:val="en-US"/>
+        </w:rPr>
+      </w:r>
+    </w:p>
+    <w:p>
+      <w:pPr>
+        <w:pStyle w:val="ListParagraph"/>
+        <w:rPr>
+          <w:b/>
+          <w:b/>
+          <w:lang w:val="en-US"/>
+        </w:rPr>
+      </w:pPr>
+      <w:r>
+        <w:rPr>
+          <w:b/>
+          <w:lang w:val="en-US"/>
+        </w:rPr>
+      </w:r>
+    </w:p>
+    <w:p>
+      <w:pPr>
+        <w:pStyle w:val="ListParagraph"/>
+        <w:rPr>
+          <w:b/>
+          <w:b/>
+          <w:lang w:val="en-US"/>
+        </w:rPr>
+      </w:pPr>
+      <w:r>
+        <w:rPr>
+          <w:b/>
+          <w:lang w:val="en-US"/>
+        </w:rPr>
+      </w:r>
+    </w:p>
+    <w:p>
+      <w:pPr>
+        <w:pStyle w:val="ListParagraph"/>
+        <w:rPr>
+          <w:b/>
+          <w:b/>
+          <w:lang w:val="en-US"/>
+        </w:rPr>
+      </w:pPr>
+      <w:r>
+        <w:rPr>
+          <w:b/>
+          <w:lang w:val="en-US"/>
+        </w:rPr>
+      </w:r>
+    </w:p>
+    <w:p>
+      <w:pPr>
+        <w:pStyle w:val="ListParagraph"/>
+        <w:rPr>
+          <w:b/>
+          <w:b/>
+          <w:lang w:val="en-US"/>
+        </w:rPr>
+      </w:pPr>
+      <w:r>
+        <w:rPr>
+          <w:b/>
+          <w:lang w:val="en-US"/>
+        </w:rPr>
+      </w:r>
+    </w:p>
+    <w:p>
+      <w:pPr>
+        <w:pStyle w:val="ListParagraph"/>
+        <w:ind w:hanging="0"/>
+        <w:rPr>
+          <w:b/>
+          <w:b/>
+          <w:lang w:val="en-US"/>
+        </w:rPr>
+      </w:pPr>
+      <w:r>
+        <w:rPr>
+          <w:b/>
+          <w:lang w:val="en-US"/>
+        </w:rPr>
+        <w:tab/>
+        <w:t>Dataset 3:</w:t>
+      </w:r>
+    </w:p>
+    <w:p>
+      <w:pPr>
+        <w:pStyle w:val="ListParagraph"/>
+        <w:rPr>
+          <w:b/>
+          <w:b/>
+          <w:lang w:val="en-US"/>
+        </w:rPr>
+      </w:pPr>
+      <w:r>
+        <w:rPr>
+          <w:b/>
+          <w:lang w:val="en-US"/>
+        </w:rPr>
+        <w:t>Accuracy: 0.998</w:t>
+      </w:r>
+    </w:p>
+    <w:p>
+      <w:pPr>
+        <w:pStyle w:val="ListParagraph"/>
+        <w:rPr>
+          <w:b/>
+          <w:b/>
+          <w:lang w:val="en-US"/>
+        </w:rPr>
+      </w:pPr>
+      <w:r>
+        <w:rPr>
+          <w:b/>
+          <w:lang w:val="en-US"/>
+        </w:rPr>
+        <w:t>Neurons: 30</w:t>
+      </w:r>
+    </w:p>
+    <w:p>
+      <w:pPr>
+        <w:pStyle w:val="ListParagraph"/>
+        <w:rPr>
+          <w:b/>
+          <w:b/>
+          <w:lang w:val="en-US"/>
+        </w:rPr>
+      </w:pPr>
+      <w:r>
+        <w:rPr>
+          <w:b/>
+          <w:lang w:val="en-US"/>
+        </w:rPr>
+        <w:t>Learning Rate: 0.005</w:t>
+      </w:r>
+    </w:p>
+    <w:p>
+      <w:pPr>
+        <w:pStyle w:val="ListParagraph"/>
+        <w:rPr>
+          <w:b/>
+          <w:b/>
+          <w:lang w:val="en-US"/>
+        </w:rPr>
+      </w:pPr>
+      <w:r>
+        <w:rPr>
+          <w:b/>
+          <w:lang w:val="en-US"/>
+        </w:rPr>
+        <w:drawing>
+          <wp:anchor behindDoc="0" distT="0" distB="0" distL="0" distR="0" simplePos="0" locked="0" layoutInCell="1" allowOverlap="1" relativeHeight="8">
+            <wp:simplePos x="0" y="0"/>
+            <wp:positionH relativeFrom="column">
+              <wp:posOffset>720090</wp:posOffset>
+            </wp:positionH>
+            <wp:positionV relativeFrom="paragraph">
+              <wp:posOffset>152400</wp:posOffset>
+            </wp:positionV>
+            <wp:extent cx="3557270" cy="2669540"/>
+            <wp:effectExtent l="0" t="0" r="0" b="0"/>
+            <wp:wrapSquare wrapText="largest"/>
+            <wp:docPr id="9" name="Bild6" descr=""/>
+            <wp:cNvGraphicFramePr>
+              <a:graphicFrameLocks xmlns:a="http://schemas.openxmlformats.org/drawingml/2006/main" noChangeAspect="1"/>
+            </wp:cNvGraphicFramePr>
+            <a:graphic xmlns:a="http://schemas.openxmlformats.org/drawingml/2006/main">
+              <a:graphicData uri="http://schemas.openxmlformats.org/drawingml/2006/picture">
+                <pic:pic xmlns:pic="http://schemas.openxmlformats.org/drawingml/2006/picture">
+                  <pic:nvPicPr>
+                    <pic:cNvPr id="9" name="Bild6" descr=""/>
+                    <pic:cNvPicPr>
+                      <a:picLocks noChangeAspect="1" noChangeArrowheads="1"/>
+                    </pic:cNvPicPr>
+                  </pic:nvPicPr>
+                  <pic:blipFill>
+                    <a:blip r:embed="rId11"/>
+                    <a:stretch>
+                      <a:fillRect/>
+                    </a:stretch>
+                  </pic:blipFill>
+                  <pic:spPr bwMode="auto">
+                    <a:xfrm>
+                      <a:off x="0" y="0"/>
+                      <a:ext cx="3557270" cy="2669540"/>
+                    </a:xfrm>
+                    <a:prstGeom prst="rect">
+                      <a:avLst/>
+                    </a:prstGeom>
+                  </pic:spPr>
+                </pic:pic>
+              </a:graphicData>
+            </a:graphic>
+          </wp:anchor>
+        </w:drawing>
+      </w:r>
+    </w:p>
+    <w:p>
+      <w:pPr>
+        <w:pStyle w:val="ListParagraph"/>
+        <w:rPr>
+          <w:b/>
+          <w:b/>
+          <w:lang w:val="en-US"/>
+        </w:rPr>
+      </w:pPr>
+      <w:r>
+        <w:rPr>
+          <w:b/>
+          <w:lang w:val="en-US"/>
+        </w:rPr>
+      </w:r>
+    </w:p>
+    <w:p>
+      <w:pPr>
+        <w:pStyle w:val="ListParagraph"/>
+        <w:rPr>
+          <w:b/>
+          <w:b/>
+          <w:lang w:val="en-US"/>
+        </w:rPr>
+      </w:pPr>
+      <w:r>
+        <w:rPr>
+          <w:b/>
+          <w:lang w:val="en-US"/>
+        </w:rPr>
+      </w:r>
+    </w:p>
+    <w:p>
+      <w:pPr>
+        <w:pStyle w:val="ListParagraph"/>
+        <w:rPr>
+          <w:b/>
+          <w:b/>
+          <w:lang w:val="en-US"/>
+        </w:rPr>
+      </w:pPr>
+      <w:r>
+        <w:rPr>
+          <w:b/>
+          <w:lang w:val="en-US"/>
+        </w:rPr>
+      </w:r>
+    </w:p>
+    <w:p>
+      <w:pPr>
+        <w:pStyle w:val="ListParagraph"/>
+        <w:rPr>
+          <w:b/>
+          <w:b/>
+          <w:lang w:val="en-US"/>
+        </w:rPr>
+      </w:pPr>
+      <w:r>
+        <w:rPr>
+          <w:b/>
+          <w:lang w:val="en-US"/>
+        </w:rPr>
+      </w:r>
+    </w:p>
+    <w:p>
+      <w:pPr>
+        <w:pStyle w:val="ListParagraph"/>
+        <w:rPr>
+          <w:b/>
+          <w:b/>
+          <w:lang w:val="en-US"/>
+        </w:rPr>
+      </w:pPr>
+      <w:r>
+        <w:rPr>
+          <w:b/>
+          <w:lang w:val="en-US"/>
+        </w:rPr>
+      </w:r>
+    </w:p>
+    <w:p>
+      <w:pPr>
+        <w:pStyle w:val="ListParagraph"/>
+        <w:rPr>
+          <w:b/>
+          <w:b/>
+          <w:lang w:val="en-US"/>
+        </w:rPr>
+      </w:pPr>
+      <w:r>
+        <w:rPr>
+          <w:b/>
+          <w:lang w:val="en-US"/>
+        </w:rPr>
+      </w:r>
+    </w:p>
+    <w:p>
+      <w:pPr>
+        <w:pStyle w:val="ListParagraph"/>
+        <w:rPr>
+          <w:b/>
+          <w:b/>
+          <w:lang w:val="en-US"/>
+        </w:rPr>
+      </w:pPr>
+      <w:r>
+        <w:rPr>
+          <w:b/>
+          <w:lang w:val="en-US"/>
+        </w:rPr>
+      </w:r>
+    </w:p>
+    <w:p>
+      <w:pPr>
+        <w:pStyle w:val="ListParagraph"/>
+        <w:rPr>
+          <w:b/>
+          <w:b/>
+          <w:lang w:val="en-US"/>
+        </w:rPr>
+      </w:pPr>
+      <w:r>
+        <w:rPr>
+          <w:b/>
+          <w:lang w:val="en-US"/>
+        </w:rPr>
+      </w:r>
+    </w:p>
+    <w:p>
+      <w:pPr>
+        <w:pStyle w:val="ListParagraph"/>
+        <w:rPr>
+          <w:b/>
+          <w:b/>
+          <w:lang w:val="en-US"/>
+        </w:rPr>
+      </w:pPr>
+      <w:r>
+        <w:rPr>
+          <w:b/>
+          <w:lang w:val="en-US"/>
+        </w:rPr>
+      </w:r>
+    </w:p>
+    <w:p>
+      <w:pPr>
+        <w:pStyle w:val="ListParagraph"/>
+        <w:rPr>
+          <w:b/>
+          <w:b/>
+          <w:lang w:val="en-US"/>
+        </w:rPr>
+      </w:pPr>
+      <w:r>
+        <w:rPr>
+          <w:b/>
+          <w:lang w:val="en-US"/>
+        </w:rPr>
+      </w:r>
+    </w:p>
+    <w:p>
+      <w:pPr>
+        <w:pStyle w:val="ListParagraph"/>
+        <w:rPr>
+          <w:b/>
+          <w:b/>
+          <w:lang w:val="en-US"/>
+        </w:rPr>
+      </w:pPr>
+      <w:r>
+        <w:rPr>
+          <w:b/>
+          <w:lang w:val="en-US"/>
+        </w:rPr>
+      </w:r>
+    </w:p>
+    <w:p>
+      <w:pPr>
+        <w:pStyle w:val="ListParagraph"/>
+        <w:rPr>
+          <w:b/>
+          <w:b/>
+          <w:lang w:val="en-US"/>
+        </w:rPr>
+      </w:pPr>
+      <w:r>
+        <w:rPr>
+          <w:b/>
+          <w:lang w:val="en-US"/>
+        </w:rPr>
+      </w:r>
+    </w:p>
+    <w:p>
+      <w:pPr>
+        <w:pStyle w:val="ListParagraph"/>
+        <w:rPr>
+          <w:b/>
+          <w:b/>
+          <w:lang w:val="en-US"/>
+        </w:rPr>
+      </w:pPr>
+      <w:r>
+        <w:rPr>
+          <w:b/>
+          <w:lang w:val="en-US"/>
+        </w:rPr>
+      </w:r>
+    </w:p>
+    <w:p>
+      <w:pPr>
+        <w:pStyle w:val="ListParagraph"/>
+        <w:rPr>
+          <w:b/>
+          <w:b/>
+          <w:lang w:val="en-US"/>
+        </w:rPr>
+      </w:pPr>
+      <w:r>
+        <w:rPr>
+          <w:b/>
+          <w:lang w:val="en-US"/>
+        </w:rPr>
+      </w:r>
+    </w:p>
+    <w:p>
+      <w:pPr>
+        <w:pStyle w:val="ListParagraph"/>
+        <w:rPr>
+          <w:b/>
+          <w:b/>
+          <w:lang w:val="en-US"/>
+        </w:rPr>
+      </w:pPr>
+      <w:r>
+        <w:rPr>
+          <w:b/>
+          <w:lang w:val="en-US"/>
+        </w:rPr>
+      </w:r>
+    </w:p>
+    <w:p>
+      <w:pPr>
+        <w:pStyle w:val="ListParagraph"/>
+        <w:rPr>
+          <w:b/>
+          <w:b/>
+          <w:lang w:val="en-US"/>
+        </w:rPr>
+      </w:pPr>
+      <w:r>
+        <w:rPr>
+          <w:b/>
+          <w:lang w:val="en-US"/>
+        </w:rPr>
+        <w:t>Dataset 4:</w:t>
+      </w:r>
+    </w:p>
+    <w:p>
+      <w:pPr>
+        <w:pStyle w:val="ListParagraph"/>
+        <w:rPr>
+          <w:b/>
+          <w:b/>
+          <w:lang w:val="en-US"/>
+        </w:rPr>
+      </w:pPr>
+      <w:r>
+        <w:rPr>
+          <w:b/>
+          <w:lang w:val="en-US"/>
+        </w:rPr>
+        <w:t>Accuracy: 96.7%</w:t>
+      </w:r>
+    </w:p>
+    <w:p>
+      <w:pPr>
+        <w:pStyle w:val="ListParagraph"/>
+        <w:rPr>
+          <w:b/>
+          <w:b/>
+          <w:lang w:val="en-US"/>
+        </w:rPr>
+      </w:pPr>
+      <w:r>
+        <w:rPr>
+          <w:b/>
+          <w:lang w:val="en-US"/>
+        </w:rPr>
+        <w:t>Neurons: 64</w:t>
+      </w:r>
+    </w:p>
+    <w:p>
+      <w:pPr>
+        <w:pStyle w:val="ListParagraph"/>
+        <w:rPr>
+          <w:b/>
+          <w:b/>
+          <w:lang w:val="en-US"/>
+        </w:rPr>
+      </w:pPr>
+      <w:r>
+        <w:rPr>
+          <w:b/>
+          <w:lang w:val="en-US"/>
+        </w:rPr>
+        <w:t>Learning Rate: 0.005</w:t>
+      </w:r>
+    </w:p>
+    <w:p>
+      <w:pPr>
+        <w:pStyle w:val="ListParagraph"/>
+        <w:rPr>
+          <w:b/>
+          <w:b/>
+          <w:lang w:val="en-US"/>
+        </w:rPr>
+      </w:pPr>
+      <w:r>
+        <w:rPr>
+          <w:b/>
+          <w:lang w:val="en-US"/>
+        </w:rPr>
+        <w:drawing>
+          <wp:anchor behindDoc="0" distT="0" distB="0" distL="0" distR="0" simplePos="0" locked="0" layoutInCell="1" allowOverlap="1" relativeHeight="9">
+            <wp:simplePos x="0" y="0"/>
+            <wp:positionH relativeFrom="column">
+              <wp:posOffset>633730</wp:posOffset>
+            </wp:positionH>
+            <wp:positionV relativeFrom="paragraph">
+              <wp:posOffset>43180</wp:posOffset>
+            </wp:positionV>
+            <wp:extent cx="4493260" cy="3371850"/>
+            <wp:effectExtent l="0" t="0" r="0" b="0"/>
+            <wp:wrapSquare wrapText="largest"/>
+            <wp:docPr id="10" name="Bild8" descr=""/>
+            <wp:cNvGraphicFramePr>
+              <a:graphicFrameLocks xmlns:a="http://schemas.openxmlformats.org/drawingml/2006/main" noChangeAspect="1"/>
+            </wp:cNvGraphicFramePr>
+            <a:graphic xmlns:a="http://schemas.openxmlformats.org/drawingml/2006/main">
+              <a:graphicData uri="http://schemas.openxmlformats.org/drawingml/2006/picture">
+                <pic:pic xmlns:pic="http://schemas.openxmlformats.org/drawingml/2006/picture">
+                  <pic:nvPicPr>
+                    <pic:cNvPr id="10" name="Bild8" descr=""/>
+                    <pic:cNvPicPr>
+                      <a:picLocks noChangeAspect="1" noChangeArrowheads="1"/>
+                    </pic:cNvPicPr>
+                  </pic:nvPicPr>
+                  <pic:blipFill>
+                    <a:blip r:embed="rId12"/>
+                    <a:stretch>
+                      <a:fillRect/>
+                    </a:stretch>
+                  </pic:blipFill>
+                  <pic:spPr bwMode="auto">
+                    <a:xfrm>
+                      <a:off x="0" y="0"/>
+                      <a:ext cx="4493260" cy="3371850"/>
+                    </a:xfrm>
+                    <a:prstGeom prst="rect">
+                      <a:avLst/>
+                    </a:prstGeom>
+                  </pic:spPr>
+                </pic:pic>
+              </a:graphicData>
+            </a:graphic>
+          </wp:anchor>
+        </w:drawing>
+      </w:r>
+    </w:p>
+    <w:p>
+      <w:pPr>
+        <w:pStyle w:val="ListParagraph"/>
+        <w:rPr>
+          <w:b/>
+          <w:b/>
+          <w:lang w:val="en-US"/>
+        </w:rPr>
+      </w:pPr>
+      <w:r>
+        <w:rPr>
+          <w:b/>
+          <w:lang w:val="en-US"/>
+        </w:rPr>
+      </w:r>
+    </w:p>
+    <w:p>
+      <w:pPr>
+        <w:pStyle w:val="ListParagraph"/>
+        <w:rPr>
+          <w:b/>
+          <w:b/>
+          <w:lang w:val="en-US"/>
+        </w:rPr>
+      </w:pPr>
+      <w:r>
+        <w:rPr>
+          <w:b/>
+          <w:lang w:val="en-US"/>
+        </w:rPr>
+      </w:r>
+    </w:p>
+    <w:p>
+      <w:pPr>
+        <w:pStyle w:val="ListParagraph"/>
+        <w:rPr>
+          <w:b/>
+          <w:b/>
+          <w:lang w:val="en-US"/>
+        </w:rPr>
+      </w:pPr>
+      <w:r>
+        <w:rPr>
+          <w:b/>
+          <w:lang w:val="en-US"/>
+        </w:rPr>
+      </w:r>
+    </w:p>
+    <w:p>
+      <w:pPr>
+        <w:pStyle w:val="ListParagraph"/>
+        <w:rPr>
+          <w:b/>
+          <w:b/>
+          <w:lang w:val="en-US"/>
+        </w:rPr>
+      </w:pPr>
+      <w:r>
+        <w:rPr>
+          <w:b/>
+          <w:lang w:val="en-US"/>
+        </w:rPr>
+      </w:r>
+    </w:p>
+    <w:p>
+      <w:pPr>
+        <w:pStyle w:val="ListParagraph"/>
+        <w:rPr>
+          <w:b/>
+          <w:b/>
+          <w:lang w:val="en-US"/>
+        </w:rPr>
+      </w:pPr>
+      <w:r>
+        <w:rPr>
+          <w:b/>
+          <w:lang w:val="en-US"/>
+        </w:rPr>
+      </w:r>
+    </w:p>
+    <w:p>
+      <w:pPr>
+        <w:pStyle w:val="ListParagraph"/>
+        <w:rPr>
+          <w:b/>
+          <w:b/>
+          <w:lang w:val="en-US"/>
+        </w:rPr>
+      </w:pPr>
+      <w:r>
+        <w:rPr>
+          <w:b/>
+          <w:lang w:val="en-US"/>
+        </w:rPr>
+      </w:r>
+    </w:p>
+    <w:p>
+      <w:pPr>
+        <w:pStyle w:val="ListParagraph"/>
+        <w:rPr>
+          <w:b/>
+          <w:b/>
+          <w:lang w:val="en-US"/>
+        </w:rPr>
+      </w:pPr>
+      <w:r>
+        <w:rPr>
+          <w:b/>
+          <w:lang w:val="en-US"/>
+        </w:rPr>
+      </w:r>
+    </w:p>
+    <w:p>
+      <w:pPr>
+        <w:pStyle w:val="ListParagraph"/>
+        <w:rPr>
+          <w:b/>
+          <w:b/>
+          <w:lang w:val="en-US"/>
+        </w:rPr>
+      </w:pPr>
+      <w:r>
+        <w:rPr>
+          <w:b/>
+          <w:lang w:val="en-US"/>
+        </w:rPr>
+      </w:r>
+    </w:p>
+    <w:p>
+      <w:pPr>
+        <w:pStyle w:val="ListParagraph"/>
+        <w:rPr>
+          <w:b/>
+          <w:b/>
+          <w:lang w:val="en-US"/>
+        </w:rPr>
+      </w:pPr>
+      <w:r>
+        <w:rPr>
+          <w:b/>
+          <w:lang w:val="en-US"/>
+        </w:rPr>
+      </w:r>
+    </w:p>
+    <w:p>
+      <w:pPr>
+        <w:pStyle w:val="ListParagraph"/>
+        <w:rPr>
+          <w:b/>
+          <w:b/>
+          <w:lang w:val="en-US"/>
+        </w:rPr>
+      </w:pPr>
+      <w:r>
+        <w:rPr>
+          <w:b/>
+          <w:lang w:val="en-US"/>
+        </w:rPr>
+      </w:r>
+    </w:p>
+    <w:p>
+      <w:pPr>
+        <w:pStyle w:val="ListParagraph"/>
+        <w:rPr>
+          <w:b/>
+          <w:b/>
+          <w:lang w:val="en-US"/>
+        </w:rPr>
+      </w:pPr>
+      <w:r>
+        <w:rPr>
+          <w:b/>
+          <w:lang w:val="en-US"/>
+        </w:rPr>
+      </w:r>
+    </w:p>
+    <w:p>
+      <w:pPr>
+        <w:pStyle w:val="ListParagraph"/>
+        <w:rPr>
+          <w:b/>
+          <w:b/>
+          <w:lang w:val="en-US"/>
+        </w:rPr>
+      </w:pPr>
+      <w:r>
+        <w:rPr>
+          <w:b/>
+          <w:lang w:val="en-US"/>
+        </w:rPr>
+      </w:r>
+    </w:p>
+    <w:p>
+      <w:pPr>
+        <w:pStyle w:val="ListParagraph"/>
+        <w:rPr>
+          <w:b/>
+          <w:b/>
+          <w:lang w:val="en-US"/>
+        </w:rPr>
+      </w:pPr>
+      <w:r>
+        <w:rPr>
+          <w:b/>
+          <w:lang w:val="en-US"/>
+        </w:rPr>
+      </w:r>
+    </w:p>
+    <w:p>
+      <w:pPr>
+        <w:pStyle w:val="ListParagraph"/>
+        <w:rPr>
+          <w:b/>
+          <w:b/>
+          <w:lang w:val="en-US"/>
+        </w:rPr>
+      </w:pPr>
+      <w:r>
+        <w:rPr>
+          <w:b/>
+          <w:lang w:val="en-US"/>
+        </w:rPr>
+      </w:r>
+    </w:p>
+    <w:p>
+      <w:pPr>
+        <w:pStyle w:val="ListParagraph"/>
+        <w:rPr>
+          <w:b/>
+          <w:b/>
+          <w:lang w:val="en-US"/>
+        </w:rPr>
+      </w:pPr>
+      <w:r>
+        <w:rPr>
+          <w:b/>
+          <w:lang w:val="en-US"/>
+        </w:rPr>
+      </w:r>
+    </w:p>
+    <w:p>
+      <w:pPr>
+        <w:pStyle w:val="ListParagraph"/>
+        <w:rPr>
+          <w:b/>
+          <w:b/>
+          <w:lang w:val="en-US"/>
+        </w:rPr>
+      </w:pPr>
+      <w:r>
+        <w:rPr>
+          <w:b/>
+          <w:lang w:val="en-US"/>
+        </w:rPr>
+      </w:r>
+    </w:p>
+    <w:p>
+      <w:pPr>
+        <w:pStyle w:val="ListParagraph"/>
+        <w:rPr>
+          <w:b/>
+          <w:b/>
+          <w:lang w:val="en-US"/>
+        </w:rPr>
+      </w:pPr>
+      <w:r>
+        <w:rPr>
+          <w:b/>
+          <w:lang w:val="en-US"/>
+        </w:rPr>
+      </w:r>
+    </w:p>
+    <w:p>
+      <w:pPr>
+        <w:pStyle w:val="ListParagraph"/>
+        <w:rPr>
+          <w:b/>
+          <w:b/>
+          <w:lang w:val="en-US"/>
+        </w:rPr>
+      </w:pPr>
+      <w:r>
+        <w:rPr>
+          <w:b/>
+          <w:lang w:val="en-US"/>
+        </w:rPr>
+      </w:r>
+    </w:p>
+    <w:p>
+      <w:pPr>
+        <w:pStyle w:val="ListParagraph"/>
+        <w:rPr>
+          <w:b w:val="false"/>
+          <w:b w:val="false"/>
+          <w:bCs w:val="false"/>
+          <w:lang w:val="en-US"/>
+        </w:rPr>
+      </w:pPr>
+      <w:r>
+        <w:rPr>
+          <w:b w:val="false"/>
+          <w:bCs w:val="false"/>
+          <w:lang w:val="en-US"/>
+        </w:rPr>
+        <w:t>For the first dataset the single layer network was sufficient since the two classes were directly linearly seperable, but for all other data sets a multi-layered network was needed. The final multi layered network function uses tanh in both the hidden layer (to introduce non-linearities) and in the output layer (to squash the output to the interval [-1, 1]). The number of neurons needed to fit the data increased from the first data set to the last, since the patterns became increasingly complex. When it was observed that the model was not flexible enough in the scatter plots  the number of neurons was increased. The number of iterations was initially chosen as a very high number (20 000) and lowered by continuously printing the validation error during training and observing when it stopped decreasing. Finally the learning rate was chosen as 0.005 simply by trying out different values. This value together with added gradient momentum  gave sufficient performance.</w:t>
       </w:r>
     </w:p>
     <w:p>
@@ -1751,6 +4593,283 @@
           <w:b/>
           <w:lang w:val="en-US"/>
         </w:rPr>
+        <w:t>Present the results, including images, of your example of a non-generalizable backprop solution. Explain why this example is non-generalizable.</w:t>
+      </w:r>
+    </w:p>
+    <w:p>
+      <w:pPr>
+        <w:pStyle w:val="Normal"/>
+        <w:ind w:left="360" w:hanging="0"/>
+        <w:rPr>
+          <w:b/>
+          <w:b/>
+          <w:lang w:val="en-US"/>
+        </w:rPr>
+      </w:pPr>
+      <w:r>
+        <w:rPr>
+          <w:b/>
+          <w:lang w:val="en-US"/>
+        </w:rPr>
+        <w:tab/>
+      </w:r>
+    </w:p>
+    <w:p>
+      <w:pPr>
+        <w:pStyle w:val="Normal"/>
+        <w:ind w:left="360" w:hanging="0"/>
+        <w:rPr>
+          <w:b/>
+          <w:b/>
+          <w:lang w:val="en-US"/>
+        </w:rPr>
+      </w:pPr>
+      <w:r>
+        <w:rPr>
+          <w:b/>
+          <w:lang w:val="en-US"/>
+        </w:rPr>
+      </w:r>
+    </w:p>
+    <w:p>
+      <w:pPr>
+        <w:pStyle w:val="Normal"/>
+        <w:ind w:left="360" w:hanging="0"/>
+        <w:rPr>
+          <w:b/>
+          <w:b/>
+          <w:lang w:val="en-US"/>
+        </w:rPr>
+      </w:pPr>
+      <w:r>
+        <w:rPr>
+          <w:b/>
+          <w:lang w:val="en-US"/>
+        </w:rPr>
+      </w:r>
+    </w:p>
+    <w:p>
+      <w:pPr>
+        <w:pStyle w:val="ListParagraph"/>
+        <w:numPr>
+          <w:ilvl w:val="0"/>
+          <w:numId w:val="1"/>
+        </w:numPr>
+        <w:rPr>
+          <w:b/>
+          <w:b/>
+          <w:lang w:val="en-US"/>
+        </w:rPr>
+      </w:pPr>
+      <w:r>
+        <w:rPr>
+          <w:b/>
+          <w:lang w:val="en-US"/>
+        </w:rPr>
+        <w:t xml:space="preserve">Give a final discussion and conclusion where you explain the differences between the performances of the different classifiers. Pros and cons etc. </w:t>
+      </w:r>
+    </w:p>
+    <w:p>
+      <w:pPr>
+        <w:pStyle w:val="ListParagraph"/>
+        <w:rPr>
+          <w:b/>
+          <w:b/>
+          <w:lang w:val="en-US"/>
+        </w:rPr>
+      </w:pPr>
+      <w:r>
+        <w:rPr>
+          <w:b/>
+          <w:lang w:val="en-US"/>
+        </w:rPr>
+      </w:r>
+    </w:p>
+    <w:p>
+      <w:pPr>
+        <w:pStyle w:val="ListParagraph"/>
+        <w:rPr>
+          <w:b/>
+          <w:b/>
+          <w:lang w:val="en-US"/>
+        </w:rPr>
+      </w:pPr>
+      <w:r>
+        <w:rPr>
+          <w:b/>
+          <w:lang w:val="en-US"/>
+        </w:rPr>
+        <w:t>KNN:</w:t>
+      </w:r>
+    </w:p>
+    <w:p>
+      <w:pPr>
+        <w:pStyle w:val="ListParagraph"/>
+        <w:rPr>
+          <w:b w:val="false"/>
+          <w:b w:val="false"/>
+          <w:bCs w:val="false"/>
+          <w:lang w:val="en-US"/>
+        </w:rPr>
+      </w:pPr>
+      <w:r>
+        <w:rPr>
+          <w:b w:val="false"/>
+          <w:bCs w:val="false"/>
+          <w:lang w:val="en-US"/>
+        </w:rPr>
+        <w:t xml:space="preserve">KNN is easy to implement and requires no training, making it a good choice for a benchmark implementation to compare other models to. It does however require access to all the training data for every new classification when it compares the new data to </w:t>
+      </w:r>
+      <w:r>
+        <w:rPr>
+          <w:b w:val="false"/>
+          <w:bCs w:val="false"/>
+          <w:i/>
+          <w:iCs/>
+          <w:lang w:val="en-US"/>
+        </w:rPr>
+        <w:t xml:space="preserve">all </w:t>
+      </w:r>
+      <w:r>
+        <w:rPr>
+          <w:b w:val="false"/>
+          <w:bCs w:val="false"/>
+          <w:i w:val="false"/>
+          <w:iCs w:val="false"/>
+          <w:lang w:val="en-US"/>
+        </w:rPr>
+        <w:t xml:space="preserve">old data, making classifications computationally expensive. </w:t>
+      </w:r>
+      <w:r>
+        <w:rPr>
+          <w:b w:val="false"/>
+          <w:bCs w:val="false"/>
+          <w:i w:val="false"/>
+          <w:iCs w:val="false"/>
+          <w:lang w:val="en-US"/>
+        </w:rPr>
+        <w:t>KNN also requires some definition of a distance, which can be troublesome in higher dimensions.</w:t>
+      </w:r>
+    </w:p>
+    <w:p>
+      <w:pPr>
+        <w:pStyle w:val="ListParagraph"/>
+        <w:rPr>
+          <w:b/>
+          <w:b/>
+          <w:lang w:val="en-US"/>
+        </w:rPr>
+      </w:pPr>
+      <w:r>
+        <w:rPr>
+          <w:b/>
+          <w:lang w:val="en-US"/>
+        </w:rPr>
+      </w:r>
+    </w:p>
+    <w:p>
+      <w:pPr>
+        <w:pStyle w:val="ListParagraph"/>
+        <w:rPr>
+          <w:b/>
+          <w:b/>
+          <w:lang w:val="en-US"/>
+        </w:rPr>
+      </w:pPr>
+      <w:r>
+        <w:rPr>
+          <w:b/>
+          <w:lang w:val="en-US"/>
+        </w:rPr>
+        <w:t xml:space="preserve">Artificial </w:t>
+      </w:r>
+      <w:r>
+        <w:rPr>
+          <w:b/>
+          <w:lang w:val="en-US"/>
+        </w:rPr>
+        <w:t xml:space="preserve">Neural Network </w:t>
+      </w:r>
+      <w:r>
+        <w:rPr>
+          <w:b/>
+          <w:lang w:val="en-US"/>
+        </w:rPr>
+        <w:t>(ANN)</w:t>
+      </w:r>
+      <w:r>
+        <w:rPr>
+          <w:b/>
+          <w:lang w:val="en-US"/>
+        </w:rPr>
+        <w:t>:</w:t>
+      </w:r>
+    </w:p>
+    <w:p>
+      <w:pPr>
+        <w:pStyle w:val="ListParagraph"/>
+        <w:rPr>
+          <w:b w:val="false"/>
+          <w:b w:val="false"/>
+          <w:bCs w:val="false"/>
+          <w:lang w:val="en-US"/>
+        </w:rPr>
+      </w:pPr>
+      <w:r>
+        <w:rPr>
+          <w:b w:val="false"/>
+          <w:bCs w:val="false"/>
+          <w:lang w:val="en-US"/>
+        </w:rPr>
+        <w:t>Training an ANN is computationally expensive since one needs to rely on iterative methods and finding a global minimum does not realistically happen. Never the less a good enough solution can usually be found. Compared to KNN the data does not need to be stored after the network is trained and classification is done using matrix multiplications instead of exhaustive search.</w:t>
+      </w:r>
+    </w:p>
+    <w:p>
+      <w:pPr>
+        <w:pStyle w:val="ListParagraph"/>
+        <w:rPr>
+          <w:b/>
+          <w:b/>
+          <w:lang w:val="en-US"/>
+        </w:rPr>
+      </w:pPr>
+      <w:r>
+        <w:rPr>
+          <w:b/>
+          <w:lang w:val="en-US"/>
+        </w:rPr>
+      </w:r>
+    </w:p>
+    <w:p>
+      <w:pPr>
+        <w:pStyle w:val="ListParagraph"/>
+        <w:rPr>
+          <w:b/>
+          <w:b/>
+          <w:lang w:val="en-US"/>
+        </w:rPr>
+      </w:pPr>
+      <w:r>
+        <w:rPr>
+          <w:b/>
+          <w:lang w:val="en-US"/>
+        </w:rPr>
+      </w:r>
+    </w:p>
+    <w:p>
+      <w:pPr>
+        <w:pStyle w:val="ListParagraph"/>
+        <w:numPr>
+          <w:ilvl w:val="0"/>
+          <w:numId w:val="1"/>
+        </w:numPr>
+        <w:rPr/>
+      </w:pPr>
+      <w:r>
+        <w:rPr>
+          <w:b/>
+          <w:lang w:val="en-US"/>
+        </w:rPr>
         <w:t xml:space="preserve"> </w:t>
       </w:r>
       <w:r>
@@ -1759,6 +4878,36 @@
           <w:lang w:val="en-US"/>
         </w:rPr>
         <w:t xml:space="preserve">Do you think there is something that can improve the results? Pre-processing, algorithm-wise etc.   </w:t>
+      </w:r>
+    </w:p>
+    <w:p>
+      <w:pPr>
+        <w:pStyle w:val="ListParagraph"/>
+        <w:numPr>
+          <w:ilvl w:val="0"/>
+          <w:numId w:val="0"/>
+        </w:numPr>
+        <w:rPr>
+          <w:b w:val="false"/>
+          <w:b w:val="false"/>
+          <w:bCs w:val="false"/>
+        </w:rPr>
+      </w:pPr>
+      <w:r>
+        <w:rPr>
+          <w:b w:val="false"/>
+          <w:bCs w:val="false"/>
+          <w:lang w:val="en-US"/>
+        </w:rPr>
+        <w:t xml:space="preserve">Regarding data sets 1, 2 and 3 there is not much that can be done to improve performance. The data looks like it is generated from the same distribution making it easy to achieve high performance and hard to over fit. To achieve better performance on data set 4 a deeper network could be used, which would of course highly increase the training  time. When pre-processing one thing to consider is that the dimensionality is already quite low, so simply reducing the resolution might lead to too big a loss of information. Perhaps some latent features can be found </w:t>
+      </w:r>
+      <w:r>
+        <w:rPr>
+          <w:b w:val="false"/>
+          <w:bCs w:val="false"/>
+          <w:lang w:val="en-US"/>
+        </w:rPr>
+        <w:t>using PCA/ICA that would allow for additional dimensionality reduction.</w:t>
       </w:r>
     </w:p>
     <w:sectPr>
@@ -1796,6 +4945,7 @@
       </w:pPr>
       <w:rPr>
         <w:rFonts w:ascii="Courier New" w:hAnsi="Courier New" w:cs="Courier New" w:hint="default"/>
+        <w:rFonts w:cs="Courier New"/>
       </w:rPr>
     </w:lvl>
     <w:lvl w:ilvl="2">
@@ -1808,6 +4958,7 @@
       </w:pPr>
       <w:rPr>
         <w:rFonts w:ascii="Wingdings" w:hAnsi="Wingdings" w:cs="Wingdings" w:hint="default"/>
+        <w:rFonts w:cs="Wingdings"/>
       </w:rPr>
     </w:lvl>
     <w:lvl w:ilvl="3">
@@ -1820,6 +4971,7 @@
       </w:pPr>
       <w:rPr>
         <w:rFonts w:ascii="Symbol" w:hAnsi="Symbol" w:cs="Symbol" w:hint="default"/>
+        <w:rFonts w:cs="Symbol"/>
       </w:rPr>
     </w:lvl>
     <w:lvl w:ilvl="4">
@@ -1832,6 +4984,7 @@
       </w:pPr>
       <w:rPr>
         <w:rFonts w:ascii="Courier New" w:hAnsi="Courier New" w:cs="Courier New" w:hint="default"/>
+        <w:rFonts w:cs="Courier New"/>
       </w:rPr>
     </w:lvl>
     <w:lvl w:ilvl="5">
@@ -1844,6 +4997,7 @@
       </w:pPr>
       <w:rPr>
         <w:rFonts w:ascii="Wingdings" w:hAnsi="Wingdings" w:cs="Wingdings" w:hint="default"/>
+        <w:rFonts w:cs="Wingdings"/>
       </w:rPr>
     </w:lvl>
     <w:lvl w:ilvl="6">
@@ -1856,6 +5010,7 @@
       </w:pPr>
       <w:rPr>
         <w:rFonts w:ascii="Symbol" w:hAnsi="Symbol" w:cs="Symbol" w:hint="default"/>
+        <w:rFonts w:cs="Symbol"/>
       </w:rPr>
     </w:lvl>
     <w:lvl w:ilvl="7">
@@ -1868,6 +5023,7 @@
       </w:pPr>
       <w:rPr>
         <w:rFonts w:ascii="Courier New" w:hAnsi="Courier New" w:cs="Courier New" w:hint="default"/>
+        <w:rFonts w:cs="Courier New"/>
       </w:rPr>
     </w:lvl>
     <w:lvl w:ilvl="8">
@@ -1880,6 +5036,7 @@
       </w:pPr>
       <w:rPr>
         <w:rFonts w:ascii="Wingdings" w:hAnsi="Wingdings" w:cs="Wingdings" w:hint="default"/>
+        <w:rFonts w:cs="Wingdings"/>
       </w:rPr>
     </w:lvl>
   </w:abstractNum>
@@ -2017,7 +5174,6 @@
     <w:rPrDefault>
       <w:rPr>
         <w:rFonts w:ascii="Cambria" w:hAnsi="Cambria" w:eastAsia="ＭＳ 明朝" w:cs="" w:asciiTheme="minorHAnsi" w:cstheme="minorBidi" w:eastAsiaTheme="minorEastAsia" w:hAnsiTheme="minorHAnsi"/>
-        <w:sz w:val="24"/>
         <w:szCs w:val="24"/>
         <w:lang w:val="sv-SE" w:eastAsia="sv-SE" w:bidi="ar-SA"/>
       </w:rPr>
@@ -2401,7 +5557,7 @@
     </w:pPr>
     <w:rPr>
       <w:rFonts w:ascii="Calibri" w:hAnsi="Calibri" w:eastAsia="ＭＳ 明朝" w:cs="" w:cstheme="minorBidi" w:eastAsiaTheme="minorEastAsia"/>
-      <w:color w:val="auto"/>
+      <w:color w:val="00000A"/>
       <w:sz w:val="24"/>
       <w:szCs w:val="24"/>
       <w:lang w:val="sv-SE" w:eastAsia="sv-SE" w:bidi="ar-SA"/>
@@ -2486,6 +5642,27 @@
       <w:color w:val="800000"/>
       <w:u w:val="single"/>
       <w:lang w:val="zxx" w:eastAsia="zxx" w:bidi="zxx"/>
+    </w:rPr>
+  </w:style>
+  <w:style w:type="character" w:styleId="ListLabel1">
+    <w:name w:val="ListLabel 1"/>
+    <w:qFormat/>
+    <w:rPr>
+      <w:rFonts w:cs="Courier New"/>
+    </w:rPr>
+  </w:style>
+  <w:style w:type="character" w:styleId="ListLabel2">
+    <w:name w:val="ListLabel 2"/>
+    <w:qFormat/>
+    <w:rPr>
+      <w:rFonts w:cs="Wingdings"/>
+    </w:rPr>
+  </w:style>
+  <w:style w:type="character" w:styleId="ListLabel3">
+    <w:name w:val="ListLabel 3"/>
+    <w:qFormat/>
+    <w:rPr>
+      <w:rFonts w:cs="Symbol"/>
     </w:rPr>
   </w:style>
   <w:style w:type="paragraph" w:styleId="Rubrik">

</xml_diff>

<commit_message>
Updated report and added overfit to multilayer
</commit_message>
<xml_diff>
--- a/TBMI26_assignments/TBMI26_Supervised_Report.docx
+++ b/TBMI26_assignments/TBMI26_Supervised_Report.docx
@@ -227,39 +227,7 @@
           <w:bCs w:val="false"/>
           <w:lang w:val="en-US"/>
         </w:rPr>
-        <w:t>The first data set is linearly separable, so a linear classifier (i.e. the one layered neural network) can correctly learn the pattern and classify it. The other datasets are no</w:t>
-      </w:r>
-      <w:r>
-        <w:rPr>
-          <w:b w:val="false"/>
-          <w:bCs w:val="false"/>
-          <w:lang w:val="en-US"/>
-        </w:rPr>
-        <w:t xml:space="preserve">t </w:t>
-      </w:r>
-      <w:r>
-        <w:rPr>
-          <w:b w:val="false"/>
-          <w:bCs w:val="false"/>
-          <w:lang w:val="en-US"/>
-        </w:rPr>
-        <w:t>linear</w:t>
-      </w:r>
-      <w:r>
-        <w:rPr>
-          <w:b w:val="false"/>
-          <w:bCs w:val="false"/>
-          <w:lang w:val="en-US"/>
-        </w:rPr>
-        <w:t>ly separable</w:t>
-      </w:r>
-      <w:r>
-        <w:rPr>
-          <w:b w:val="false"/>
-          <w:bCs w:val="false"/>
-          <w:lang w:val="en-US"/>
-        </w:rPr>
-        <w:t xml:space="preserve"> and needs non-linear classifiers to be able to classify it.</w:t>
+        <w:t>The first data set is linearly separable, so a linear classifier (i.e. the one layered neural network) can correctly learn the pattern and classify it. The other datasets are not linearly separable and needs non-linear classifiers to be able to classify it.</w:t>
       </w:r>
     </w:p>
     <w:p>
@@ -385,87 +353,7 @@
           <w:bCs w:val="false"/>
           <w:lang w:val="en-US"/>
         </w:rPr>
-        <w:t xml:space="preserve">First a distance map </w:t>
-      </w:r>
-      <w:r>
-        <w:rPr>
-          <w:b w:val="false"/>
-          <w:bCs w:val="false"/>
-          <w:lang w:val="en-US"/>
-        </w:rPr>
-        <w:t>was created for all data points to be classified to the training data</w:t>
-      </w:r>
-      <w:r>
-        <w:rPr>
-          <w:b w:val="false"/>
-          <w:bCs w:val="false"/>
-          <w:lang w:val="en-US"/>
-        </w:rPr>
-        <w:t xml:space="preserve">. </w:t>
-      </w:r>
-      <w:r>
-        <w:rPr>
-          <w:b w:val="false"/>
-          <w:bCs w:val="false"/>
-          <w:lang w:val="en-US"/>
-        </w:rPr>
-        <w:t>I</w:t>
-      </w:r>
-      <w:r>
-        <w:rPr>
-          <w:b w:val="false"/>
-          <w:bCs w:val="false"/>
-          <w:lang w:val="en-US"/>
-        </w:rPr>
-        <w:t xml:space="preserve">t </w:t>
-      </w:r>
-      <w:r>
-        <w:rPr>
-          <w:b w:val="false"/>
-          <w:bCs w:val="false"/>
-          <w:lang w:val="en-US"/>
-        </w:rPr>
-        <w:t xml:space="preserve">was then sorted </w:t>
-      </w:r>
-      <w:r>
-        <w:rPr>
-          <w:b w:val="false"/>
-          <w:bCs w:val="false"/>
-          <w:lang w:val="en-US"/>
-        </w:rPr>
-        <w:t>to get the indic</w:t>
-      </w:r>
-      <w:r>
-        <w:rPr>
-          <w:b w:val="false"/>
-          <w:bCs w:val="false"/>
-          <w:lang w:val="en-US"/>
-        </w:rPr>
-        <w:t>i</w:t>
-      </w:r>
-      <w:r>
-        <w:rPr>
-          <w:b w:val="false"/>
-          <w:bCs w:val="false"/>
-          <w:lang w:val="en-US"/>
-        </w:rPr>
-        <w:t xml:space="preserve">es of the closest neighbours. </w:t>
-      </w:r>
-      <w:r>
-        <w:rPr>
-          <w:b w:val="false"/>
-          <w:bCs w:val="false"/>
-          <w:lang w:val="en-US"/>
-        </w:rPr>
-        <w:t xml:space="preserve">The classification was made by majority voting of the </w:t>
-      </w:r>
-      <w:r>
-        <w:rPr>
-          <w:b w:val="false"/>
-          <w:bCs w:val="false"/>
-          <w:lang w:val="en-US"/>
-        </w:rPr>
-        <w:t>k nearest neighbours.</w:t>
+        <w:t>First a distance map was created for all data points to be classified to the training data. It was then sorted to get the indicies of the closest neighbours. The classification was made by majority voting of the k nearest neighbours.</w:t>
       </w:r>
     </w:p>
     <w:p>
@@ -516,23 +404,7 @@
           <w:bCs w:val="false"/>
           <w:lang w:val="en-US"/>
         </w:rPr>
-        <w:t xml:space="preserve">We take the index with the lowest value, </w:t>
-      </w:r>
-      <w:r>
-        <w:rPr>
-          <w:b w:val="false"/>
-          <w:bCs w:val="false"/>
-          <w:lang w:val="en-US"/>
-        </w:rPr>
-        <w:t>e.g</w:t>
-      </w:r>
-      <w:r>
-        <w:rPr>
-          <w:b w:val="false"/>
-          <w:bCs w:val="false"/>
-          <w:lang w:val="en-US"/>
-        </w:rPr>
-        <w:t>. if we have [2,1,1,2] we get the index 1.</w:t>
+        <w:t>We take the index with the lowest value, e.g. if we have [2,1,1,2] we get the index 1.</w:t>
       </w:r>
     </w:p>
     <w:p>
@@ -630,18 +502,7 @@
           <w:sz w:val="20"/>
           <w:lang w:val="en-US"/>
         </w:rPr>
-        <w:t xml:space="preserve">numSamplesPerLabelPerBin” </w:t>
-      </w:r>
-      <w:r>
-        <w:rPr>
-          <w:rFonts w:ascii="lucidatypewriter" w:hAnsi="lucidatypewriter"/>
-          <w:b w:val="false"/>
-          <w:bCs w:val="false"/>
-          <w:color w:val="000000"/>
-          <w:sz w:val="20"/>
-          <w:lang w:val="en-US"/>
-        </w:rPr>
-        <w:t>to the function “selectTrainingSamples” was set to “inf” to use as much data as possible. When doing this models trained using k = 1 was consistently performing the best, which is probably because the data is so easily separable with no real noise of extreme outliers. In the general case k = 1 is very noise sensitive and will not perform as well.</w:t>
+        <w:t>numSamplesPerLabelPerBin” to the function “selectTrainingSamples” was set to “inf” to use as much data as possible. When doing this models trained using k = 1 was consistently performing the best, which is probably because the data is so easily separable with no real noise of extreme outliers. In the general case k = 1 is very noise sensitive and will not perform as well.</w:t>
       </w:r>
     </w:p>
     <w:p>
@@ -659,7 +520,11 @@
         </w:rPr>
       </w:pPr>
       <w:r>
-        <w:rPr/>
+        <w:rPr>
+          <w:b w:val="false"/>
+          <w:bCs w:val="false"/>
+          <w:lang w:val="en-US"/>
+        </w:rPr>
       </w:r>
     </w:p>
     <w:p>
@@ -678,7 +543,11 @@
         </w:rPr>
       </w:pPr>
       <w:r>
-        <w:rPr/>
+        <w:rPr>
+          <w:b w:val="false"/>
+          <w:bCs w:val="false"/>
+          <w:lang w:val="en-US"/>
+        </w:rPr>
       </w:r>
     </w:p>
     <w:p>
@@ -1736,7 +1605,7 @@
     <w:p>
       <w:pPr>
         <w:pStyle w:val="ListParagraph"/>
-        <w:ind w:hanging="0"/>
+        <w:ind w:left="720" w:hanging="0"/>
         <w:rPr>
           <w:b/>
           <w:b/>
@@ -2082,7 +1951,7 @@
     <w:p>
       <w:pPr>
         <w:pStyle w:val="ListParagraph"/>
-        <w:ind w:hanging="0"/>
+        <w:ind w:left="720" w:hanging="0"/>
         <w:rPr>
           <w:b/>
           <w:b/>
@@ -2403,7 +2272,7 @@
     <w:p>
       <w:pPr>
         <w:pStyle w:val="ListParagraph"/>
-        <w:ind w:hanging="0"/>
+        <w:ind w:left="720" w:hanging="0"/>
         <w:rPr>
           <w:b/>
           <w:b/>
@@ -2956,7 +2825,7 @@
     <w:p>
       <w:pPr>
         <w:pStyle w:val="ListParagraph"/>
-        <w:ind w:hanging="0"/>
+        <w:ind w:left="720" w:hanging="0"/>
         <w:rPr>
           <w:b/>
           <w:b/>
@@ -3228,7 +3097,7 @@
     <w:p>
       <w:pPr>
         <w:pStyle w:val="ListParagraph"/>
-        <w:ind w:hanging="0"/>
+        <w:ind w:left="720" w:hanging="0"/>
         <w:rPr>
           <w:b/>
           <w:b/>
@@ -3743,7 +3612,7 @@
     <w:p>
       <w:pPr>
         <w:pStyle w:val="ListParagraph"/>
-        <w:ind w:hanging="0"/>
+        <w:ind w:left="720" w:hanging="0"/>
         <w:rPr>
           <w:b/>
           <w:b/>
@@ -4629,6 +4498,223 @@
           <w:b/>
           <w:lang w:val="en-US"/>
         </w:rPr>
+        <w:drawing>
+          <wp:anchor behindDoc="0" distT="0" distB="0" distL="0" distR="0" simplePos="0" locked="0" layoutInCell="1" allowOverlap="1" relativeHeight="12">
+            <wp:simplePos x="0" y="0"/>
+            <wp:positionH relativeFrom="column">
+              <wp:posOffset>2731770</wp:posOffset>
+            </wp:positionH>
+            <wp:positionV relativeFrom="paragraph">
+              <wp:posOffset>86995</wp:posOffset>
+            </wp:positionV>
+            <wp:extent cx="2881630" cy="2310130"/>
+            <wp:effectExtent l="0" t="0" r="0" b="0"/>
+            <wp:wrapSquare wrapText="largest"/>
+            <wp:docPr id="11" name="Bild11" descr=""/>
+            <wp:cNvGraphicFramePr>
+              <a:graphicFrameLocks xmlns:a="http://schemas.openxmlformats.org/drawingml/2006/main" noChangeAspect="1"/>
+            </wp:cNvGraphicFramePr>
+            <a:graphic xmlns:a="http://schemas.openxmlformats.org/drawingml/2006/main">
+              <a:graphicData uri="http://schemas.openxmlformats.org/drawingml/2006/picture">
+                <pic:pic xmlns:pic="http://schemas.openxmlformats.org/drawingml/2006/picture">
+                  <pic:nvPicPr>
+                    <pic:cNvPr id="11" name="Bild11" descr=""/>
+                    <pic:cNvPicPr>
+                      <a:picLocks noChangeAspect="1" noChangeArrowheads="1"/>
+                    </pic:cNvPicPr>
+                  </pic:nvPicPr>
+                  <pic:blipFill>
+                    <a:blip r:embed="rId13"/>
+                    <a:stretch>
+                      <a:fillRect/>
+                    </a:stretch>
+                  </pic:blipFill>
+                  <pic:spPr bwMode="auto">
+                    <a:xfrm>
+                      <a:off x="0" y="0"/>
+                      <a:ext cx="2881630" cy="2310130"/>
+                    </a:xfrm>
+                    <a:prstGeom prst="rect">
+                      <a:avLst/>
+                    </a:prstGeom>
+                  </pic:spPr>
+                </pic:pic>
+              </a:graphicData>
+            </a:graphic>
+          </wp:anchor>
+        </w:drawing>
+        <w:drawing>
+          <wp:anchor behindDoc="0" distT="0" distB="0" distL="0" distR="0" simplePos="0" locked="0" layoutInCell="1" allowOverlap="1" relativeHeight="13">
+            <wp:simplePos x="0" y="0"/>
+            <wp:positionH relativeFrom="column">
+              <wp:posOffset>386080</wp:posOffset>
+            </wp:positionH>
+            <wp:positionV relativeFrom="paragraph">
+              <wp:posOffset>113030</wp:posOffset>
+            </wp:positionV>
+            <wp:extent cx="2631440" cy="2248535"/>
+            <wp:effectExtent l="0" t="0" r="0" b="0"/>
+            <wp:wrapSquare wrapText="largest"/>
+            <wp:docPr id="12" name="Bild12" descr=""/>
+            <wp:cNvGraphicFramePr>
+              <a:graphicFrameLocks xmlns:a="http://schemas.openxmlformats.org/drawingml/2006/main" noChangeAspect="1"/>
+            </wp:cNvGraphicFramePr>
+            <a:graphic xmlns:a="http://schemas.openxmlformats.org/drawingml/2006/main">
+              <a:graphicData uri="http://schemas.openxmlformats.org/drawingml/2006/picture">
+                <pic:pic xmlns:pic="http://schemas.openxmlformats.org/drawingml/2006/picture">
+                  <pic:nvPicPr>
+                    <pic:cNvPr id="12" name="Bild12" descr=""/>
+                    <pic:cNvPicPr>
+                      <a:picLocks noChangeAspect="1" noChangeArrowheads="1"/>
+                    </pic:cNvPicPr>
+                  </pic:nvPicPr>
+                  <pic:blipFill>
+                    <a:blip r:embed="rId14"/>
+                    <a:stretch>
+                      <a:fillRect/>
+                    </a:stretch>
+                  </pic:blipFill>
+                  <pic:spPr bwMode="auto">
+                    <a:xfrm>
+                      <a:off x="0" y="0"/>
+                      <a:ext cx="2631440" cy="2248535"/>
+                    </a:xfrm>
+                    <a:prstGeom prst="rect">
+                      <a:avLst/>
+                    </a:prstGeom>
+                  </pic:spPr>
+                </pic:pic>
+              </a:graphicData>
+            </a:graphic>
+          </wp:anchor>
+        </w:drawing>
+        <w:drawing>
+          <wp:anchor behindDoc="0" distT="0" distB="0" distL="0" distR="0" simplePos="0" locked="0" layoutInCell="1" allowOverlap="1" relativeHeight="14">
+            <wp:simplePos x="0" y="0"/>
+            <wp:positionH relativeFrom="column">
+              <wp:posOffset>648970</wp:posOffset>
+            </wp:positionH>
+            <wp:positionV relativeFrom="paragraph">
+              <wp:posOffset>2767330</wp:posOffset>
+            </wp:positionV>
+            <wp:extent cx="4463415" cy="3337560"/>
+            <wp:effectExtent l="0" t="0" r="0" b="0"/>
+            <wp:wrapSquare wrapText="largest"/>
+            <wp:docPr id="13" name="Bild13" descr=""/>
+            <wp:cNvGraphicFramePr>
+              <a:graphicFrameLocks xmlns:a="http://schemas.openxmlformats.org/drawingml/2006/main" noChangeAspect="1"/>
+            </wp:cNvGraphicFramePr>
+            <a:graphic xmlns:a="http://schemas.openxmlformats.org/drawingml/2006/main">
+              <a:graphicData uri="http://schemas.openxmlformats.org/drawingml/2006/picture">
+                <pic:pic xmlns:pic="http://schemas.openxmlformats.org/drawingml/2006/picture">
+                  <pic:nvPicPr>
+                    <pic:cNvPr id="13" name="Bild13" descr=""/>
+                    <pic:cNvPicPr>
+                      <a:picLocks noChangeAspect="1" noChangeArrowheads="1"/>
+                    </pic:cNvPicPr>
+                  </pic:nvPicPr>
+                  <pic:blipFill>
+                    <a:blip r:embed="rId15"/>
+                    <a:stretch>
+                      <a:fillRect/>
+                    </a:stretch>
+                  </pic:blipFill>
+                  <pic:spPr bwMode="auto">
+                    <a:xfrm>
+                      <a:off x="0" y="0"/>
+                      <a:ext cx="4463415" cy="3337560"/>
+                    </a:xfrm>
+                    <a:prstGeom prst="rect">
+                      <a:avLst/>
+                    </a:prstGeom>
+                  </pic:spPr>
+                </pic:pic>
+              </a:graphicData>
+            </a:graphic>
+          </wp:anchor>
+        </w:drawing>
+        <w:drawing>
+          <wp:anchor behindDoc="0" distT="0" distB="0" distL="0" distR="0" simplePos="0" locked="0" layoutInCell="1" allowOverlap="1" relativeHeight="15">
+            <wp:simplePos x="0" y="0"/>
+            <wp:positionH relativeFrom="column">
+              <wp:posOffset>763270</wp:posOffset>
+            </wp:positionH>
+            <wp:positionV relativeFrom="paragraph">
+              <wp:posOffset>2738755</wp:posOffset>
+            </wp:positionV>
+            <wp:extent cx="4463415" cy="3337560"/>
+            <wp:effectExtent l="0" t="0" r="0" b="0"/>
+            <wp:wrapSquare wrapText="largest"/>
+            <wp:docPr id="14" name="Bild14" descr=""/>
+            <wp:cNvGraphicFramePr>
+              <a:graphicFrameLocks xmlns:a="http://schemas.openxmlformats.org/drawingml/2006/main" noChangeAspect="1"/>
+            </wp:cNvGraphicFramePr>
+            <a:graphic xmlns:a="http://schemas.openxmlformats.org/drawingml/2006/main">
+              <a:graphicData uri="http://schemas.openxmlformats.org/drawingml/2006/picture">
+                <pic:pic xmlns:pic="http://schemas.openxmlformats.org/drawingml/2006/picture">
+                  <pic:nvPicPr>
+                    <pic:cNvPr id="14" name="Bild14" descr=""/>
+                    <pic:cNvPicPr>
+                      <a:picLocks noChangeAspect="1" noChangeArrowheads="1"/>
+                    </pic:cNvPicPr>
+                  </pic:nvPicPr>
+                  <pic:blipFill>
+                    <a:blip r:embed="rId16"/>
+                    <a:stretch>
+                      <a:fillRect/>
+                    </a:stretch>
+                  </pic:blipFill>
+                  <pic:spPr bwMode="auto">
+                    <a:xfrm>
+                      <a:off x="0" y="0"/>
+                      <a:ext cx="4463415" cy="3337560"/>
+                    </a:xfrm>
+                    <a:prstGeom prst="rect">
+                      <a:avLst/>
+                    </a:prstGeom>
+                  </pic:spPr>
+                </pic:pic>
+              </a:graphicData>
+            </a:graphic>
+          </wp:anchor>
+        </w:drawing>
+      </w:r>
+    </w:p>
+    <w:p>
+      <w:pPr>
+        <w:pStyle w:val="Normal"/>
+        <w:ind w:left="360" w:hanging="0"/>
+        <w:rPr>
+          <w:b w:val="false"/>
+          <w:b w:val="false"/>
+          <w:bCs w:val="false"/>
+          <w:lang w:val="en-US"/>
+        </w:rPr>
+      </w:pPr>
+      <w:r>
+        <w:rPr>
+          <w:b w:val="false"/>
+          <w:bCs w:val="false"/>
+          <w:lang w:val="en-US"/>
+        </w:rPr>
+        <w:t>In the example shown above the network has been trained on too few points to successfully approximate the target function.  The error plot shows that the network quickly learns the pattern in the training data (it was done using 30 hidden neurons which is way more complex than needed) but that the test error starts to increase after a while. This indicates that the training data is not enough to capture  the target function.  In this case it happens because of a lack of data, but can typically happen if the model is too complex for a too small data set, leading to it learning the noise in the data. In this data set there is almost no noise, so it is hard to reproduce a case where the model fits to it without manually picking out data points.</w:t>
+      </w:r>
+    </w:p>
+    <w:p>
+      <w:pPr>
+        <w:pStyle w:val="Normal"/>
+        <w:ind w:hanging="0"/>
+        <w:rPr>
+          <w:b/>
+          <w:b/>
+          <w:lang w:val="en-US"/>
+        </w:rPr>
+      </w:pPr>
+      <w:r>
+        <w:rPr>
+          <w:b/>
+          <w:lang w:val="en-US"/>
+        </w:rPr>
       </w:r>
     </w:p>
     <w:p>
@@ -4738,71 +4824,40 @@
           <w:iCs w:val="false"/>
           <w:lang w:val="en-US"/>
         </w:rPr>
-        <w:t xml:space="preserve">old data, making classifications computationally expensive. </w:t>
-      </w:r>
-      <w:r>
-        <w:rPr>
-          <w:b w:val="false"/>
-          <w:bCs w:val="false"/>
-          <w:i w:val="false"/>
-          <w:iCs w:val="false"/>
-          <w:lang w:val="en-US"/>
-        </w:rPr>
-        <w:t>KNN also requires some definition of a distance, which can be troublesome in higher dimensions.</w:t>
-      </w:r>
-    </w:p>
-    <w:p>
-      <w:pPr>
-        <w:pStyle w:val="ListParagraph"/>
-        <w:rPr>
-          <w:b/>
-          <w:b/>
-          <w:lang w:val="en-US"/>
-        </w:rPr>
-      </w:pPr>
-      <w:r>
-        <w:rPr>
-          <w:b/>
-          <w:lang w:val="en-US"/>
-        </w:rPr>
-      </w:r>
-    </w:p>
-    <w:p>
-      <w:pPr>
-        <w:pStyle w:val="ListParagraph"/>
-        <w:rPr>
-          <w:b/>
-          <w:b/>
-          <w:lang w:val="en-US"/>
-        </w:rPr>
-      </w:pPr>
-      <w:r>
-        <w:rPr>
-          <w:b/>
-          <w:lang w:val="en-US"/>
-        </w:rPr>
-        <w:t xml:space="preserve">Artificial </w:t>
-      </w:r>
-      <w:r>
-        <w:rPr>
-          <w:b/>
-          <w:lang w:val="en-US"/>
-        </w:rPr>
-        <w:t xml:space="preserve">Neural Network </w:t>
-      </w:r>
-      <w:r>
-        <w:rPr>
-          <w:b/>
-          <w:lang w:val="en-US"/>
-        </w:rPr>
-        <w:t>(ANN)</w:t>
-      </w:r>
-      <w:r>
-        <w:rPr>
-          <w:b/>
-          <w:lang w:val="en-US"/>
-        </w:rPr>
-        <w:t>:</w:t>
+        <w:t>old data, making classifications computationally expensive. KNN also requires some definition of a distance, which can be troublesome in higher dimensions.</w:t>
+      </w:r>
+    </w:p>
+    <w:p>
+      <w:pPr>
+        <w:pStyle w:val="ListParagraph"/>
+        <w:rPr>
+          <w:b/>
+          <w:b/>
+          <w:lang w:val="en-US"/>
+        </w:rPr>
+      </w:pPr>
+      <w:r>
+        <w:rPr>
+          <w:b/>
+          <w:lang w:val="en-US"/>
+        </w:rPr>
+      </w:r>
+    </w:p>
+    <w:p>
+      <w:pPr>
+        <w:pStyle w:val="ListParagraph"/>
+        <w:rPr>
+          <w:b/>
+          <w:b/>
+          <w:lang w:val="en-US"/>
+        </w:rPr>
+      </w:pPr>
+      <w:r>
+        <w:rPr>
+          <w:b/>
+          <w:lang w:val="en-US"/>
+        </w:rPr>
+        <w:t>Artificial Neural Network (ANN):</w:t>
       </w:r>
     </w:p>
     <w:p>
@@ -4887,27 +4942,16 @@
           <w:ilvl w:val="0"/>
           <w:numId w:val="0"/>
         </w:numPr>
-        <w:rPr>
-          <w:b w:val="false"/>
+        <w:ind w:left="720" w:hanging="0"/>
+        <w:rPr/>
+      </w:pPr>
+      <w:r>
+        <w:rPr>
           <w:b w:val="false"/>
           <w:bCs w:val="false"/>
-        </w:rPr>
-      </w:pPr>
-      <w:r>
-        <w:rPr>
-          <w:b w:val="false"/>
-          <w:bCs w:val="false"/>
-          <w:lang w:val="en-US"/>
-        </w:rPr>
-        <w:t xml:space="preserve">Regarding data sets 1, 2 and 3 there is not much that can be done to improve performance. The data looks like it is generated from the same distribution making it easy to achieve high performance and hard to over fit. To achieve better performance on data set 4 a deeper network could be used, which would of course highly increase the training  time. When pre-processing one thing to consider is that the dimensionality is already quite low, so simply reducing the resolution might lead to too big a loss of information. Perhaps some latent features can be found </w:t>
-      </w:r>
-      <w:r>
-        <w:rPr>
-          <w:b w:val="false"/>
-          <w:bCs w:val="false"/>
-          <w:lang w:val="en-US"/>
-        </w:rPr>
-        <w:t>using PCA/ICA that would allow for additional dimensionality reduction.</w:t>
+          <w:lang w:val="en-US"/>
+        </w:rPr>
+        <w:t>Regarding data sets 1, 2 and 3 there is not much that can be done to improve performance. The data looks like it is generated from the same distribution making it easy to achieve high performance and hard to over fit. To achieve better performance on data set 4 a deeper network could be used, which would of course highly increase the training  time. When pre-processing one thing to consider is that the dimensionality is already quite low, so simply reducing the resolution might lead to too big a loss of information. Perhaps some latent features can be found using PCA/ICA that would allow for additional dimensionality reduction.</w:t>
       </w:r>
     </w:p>
     <w:sectPr>
@@ -5173,7 +5217,7 @@
   <w:docDefaults>
     <w:rPrDefault>
       <w:rPr>
-        <w:rFonts w:ascii="Cambria" w:hAnsi="Cambria" w:eastAsia="ＭＳ 明朝" w:cs="" w:asciiTheme="minorHAnsi" w:cstheme="minorBidi" w:eastAsiaTheme="minorEastAsia" w:hAnsiTheme="minorHAnsi"/>
+        <w:rFonts w:ascii="Cambria" w:hAnsi="Cambria" w:eastAsia="" w:cs="" w:asciiTheme="minorHAnsi" w:cstheme="minorBidi" w:eastAsiaTheme="minorEastAsia" w:hAnsiTheme="minorHAnsi"/>
         <w:szCs w:val="24"/>
         <w:lang w:val="sv-SE" w:eastAsia="sv-SE" w:bidi="ar-SA"/>
       </w:rPr>
@@ -5556,7 +5600,7 @@
       <w:jc w:val="left"/>
     </w:pPr>
     <w:rPr>
-      <w:rFonts w:ascii="Calibri" w:hAnsi="Calibri" w:eastAsia="ＭＳ 明朝" w:cs="" w:cstheme="minorBidi" w:eastAsiaTheme="minorEastAsia"/>
+      <w:rFonts w:ascii="Calibri" w:hAnsi="Calibri" w:eastAsia="" w:cs="" w:cstheme="minorBidi" w:eastAsiaTheme="minorEastAsia"/>
       <w:color w:val="00000A"/>
       <w:sz w:val="24"/>
       <w:szCs w:val="24"/>
@@ -5578,7 +5622,7 @@
       <w:outlineLvl w:val="0"/>
     </w:pPr>
     <w:rPr>
-      <w:rFonts w:ascii="Calibri" w:hAnsi="Calibri" w:eastAsia="ＭＳ ゴシック" w:cs="" w:asciiTheme="majorHAnsi" w:cstheme="majorBidi" w:eastAsiaTheme="majorEastAsia" w:hAnsiTheme="majorHAnsi"/>
+      <w:rFonts w:ascii="Calibri" w:hAnsi="Calibri" w:eastAsia="" w:cs="" w:asciiTheme="majorHAnsi" w:cstheme="majorBidi" w:eastAsiaTheme="majorEastAsia" w:hAnsiTheme="majorHAnsi"/>
       <w:b/>
       <w:bCs/>
       <w:color w:val="345A8A" w:themeColor="accent1" w:themeShade="b5"/>
@@ -5602,7 +5646,7 @@
     <w:qFormat/>
     <w:rsid w:val="009d7742"/>
     <w:rPr>
-      <w:rFonts w:ascii="Calibri" w:hAnsi="Calibri" w:eastAsia="ＭＳ ゴシック" w:cs="" w:asciiTheme="majorHAnsi" w:cstheme="majorBidi" w:eastAsiaTheme="majorEastAsia" w:hAnsiTheme="majorHAnsi"/>
+      <w:rFonts w:ascii="Calibri" w:hAnsi="Calibri" w:eastAsia="" w:cs="" w:asciiTheme="majorHAnsi" w:cstheme="majorBidi" w:eastAsiaTheme="majorEastAsia" w:hAnsiTheme="majorHAnsi"/>
       <w:b/>
       <w:bCs/>
       <w:color w:val="345A8A" w:themeColor="accent1" w:themeShade="b5"/>
@@ -5618,7 +5662,7 @@
     <w:qFormat/>
     <w:rsid w:val="006e6457"/>
     <w:rPr>
-      <w:rFonts w:ascii="Calibri" w:hAnsi="Calibri" w:eastAsia="ＭＳ ゴシック" w:cs="" w:asciiTheme="majorHAnsi" w:cstheme="majorBidi" w:eastAsiaTheme="majorEastAsia" w:hAnsiTheme="majorHAnsi"/>
+      <w:rFonts w:ascii="Calibri" w:hAnsi="Calibri" w:eastAsia="" w:cs="" w:asciiTheme="majorHAnsi" w:cstheme="majorBidi" w:eastAsiaTheme="majorEastAsia" w:hAnsiTheme="majorHAnsi"/>
       <w:color w:val="000000" w:themeColor="text1"/>
       <w:spacing w:val="5"/>
       <w:sz w:val="52"/>
@@ -5660,6 +5704,69 @@
   </w:style>
   <w:style w:type="character" w:styleId="ListLabel3">
     <w:name w:val="ListLabel 3"/>
+    <w:qFormat/>
+    <w:rPr>
+      <w:rFonts w:cs="Symbol"/>
+    </w:rPr>
+  </w:style>
+  <w:style w:type="character" w:styleId="ListLabel4">
+    <w:name w:val="ListLabel 4"/>
+    <w:qFormat/>
+    <w:rPr>
+      <w:rFonts w:cs="Courier New"/>
+    </w:rPr>
+  </w:style>
+  <w:style w:type="character" w:styleId="ListLabel5">
+    <w:name w:val="ListLabel 5"/>
+    <w:qFormat/>
+    <w:rPr>
+      <w:rFonts w:cs="Wingdings"/>
+    </w:rPr>
+  </w:style>
+  <w:style w:type="character" w:styleId="ListLabel6">
+    <w:name w:val="ListLabel 6"/>
+    <w:qFormat/>
+    <w:rPr>
+      <w:rFonts w:cs="Symbol"/>
+    </w:rPr>
+  </w:style>
+  <w:style w:type="character" w:styleId="ListLabel7">
+    <w:name w:val="ListLabel 7"/>
+    <w:qFormat/>
+    <w:rPr>
+      <w:rFonts w:cs="Courier New"/>
+    </w:rPr>
+  </w:style>
+  <w:style w:type="character" w:styleId="ListLabel8">
+    <w:name w:val="ListLabel 8"/>
+    <w:qFormat/>
+    <w:rPr>
+      <w:rFonts w:cs="Wingdings"/>
+    </w:rPr>
+  </w:style>
+  <w:style w:type="character" w:styleId="ListLabel9">
+    <w:name w:val="ListLabel 9"/>
+    <w:qFormat/>
+    <w:rPr>
+      <w:rFonts w:cs="Symbol"/>
+    </w:rPr>
+  </w:style>
+  <w:style w:type="character" w:styleId="ListLabel10">
+    <w:name w:val="ListLabel 10"/>
+    <w:qFormat/>
+    <w:rPr>
+      <w:rFonts w:cs="Courier New"/>
+    </w:rPr>
+  </w:style>
+  <w:style w:type="character" w:styleId="ListLabel11">
+    <w:name w:val="ListLabel 11"/>
+    <w:qFormat/>
+    <w:rPr>
+      <w:rFonts w:cs="Wingdings"/>
+    </w:rPr>
+  </w:style>
+  <w:style w:type="character" w:styleId="ListLabel12">
+    <w:name w:val="ListLabel 12"/>
     <w:qFormat/>
     <w:rPr>
       <w:rFonts w:cs="Symbol"/>
@@ -5738,7 +5845,7 @@
       <w:contextualSpacing/>
     </w:pPr>
     <w:rPr>
-      <w:rFonts w:ascii="Calibri" w:hAnsi="Calibri" w:eastAsia="ＭＳ ゴシック" w:cs="" w:asciiTheme="majorHAnsi" w:cstheme="majorBidi" w:eastAsiaTheme="majorEastAsia" w:hAnsiTheme="majorHAnsi"/>
+      <w:rFonts w:ascii="Calibri" w:hAnsi="Calibri" w:eastAsia="" w:cs="" w:asciiTheme="majorHAnsi" w:cstheme="majorBidi" w:eastAsiaTheme="majorEastAsia" w:hAnsiTheme="majorHAnsi"/>
       <w:color w:val="000000" w:themeColor="text1"/>
       <w:spacing w:val="5"/>
       <w:sz w:val="52"/>

</xml_diff>